<commit_message>
v0.0.2 - Documents added, models.py updated
</commit_message>
<xml_diff>
--- a/Documentation/TransferVillage.docx
+++ b/Documentation/TransferVillage.docx
@@ -6,137 +6,134 @@
       <w:pPr>
         <w:jc w:val="both"/>
         <w:rPr>
-          <w:rFonts w:asciiTheme="majorHAnsi" w:hAnsiTheme="majorHAnsi"/>
+          <w:rFonts w:ascii="Verdana" w:hAnsi="Verdana"/>
           <w:b/>
           <w:bCs/>
+          <w:sz w:val="24"/>
+          <w:szCs w:val="24"/>
+        </w:rPr>
+      </w:pPr>
+      <w:r>
+        <w:rPr>
+          <w:rFonts w:ascii="Verdana" w:hAnsi="Verdana"/>
+          <w:b/>
+          <w:bCs/>
+          <w:sz w:val="36"/>
+          <w:szCs w:val="36"/>
+        </w:rPr>
+        <w:t>Problem statement:</w:t>
+      </w:r>
+    </w:p>
+    <w:p>
+      <w:pPr>
+        <w:jc w:val="both"/>
+        <w:rPr>
+          <w:rFonts w:ascii="Verdana" w:hAnsi="Verdana"/>
+          <w:sz w:val="24"/>
+          <w:szCs w:val="24"/>
+        </w:rPr>
+      </w:pPr>
+      <w:r>
+        <w:rPr>
+          <w:rFonts w:ascii="Verdana" w:hAnsi="Verdana"/>
           <w:sz w:val="28"/>
           <w:szCs w:val="28"/>
         </w:rPr>
-      </w:pPr>
-      <w:r>
-        <w:rPr>
-          <w:rFonts w:asciiTheme="majorHAnsi" w:hAnsiTheme="majorHAnsi"/>
-          <w:b/>
-          <w:bCs/>
-          <w:sz w:val="40"/>
-          <w:szCs w:val="40"/>
-        </w:rPr>
-        <w:t>Problem statement</w:t>
-      </w:r>
-      <w:r>
-        <w:rPr>
-          <w:rFonts w:asciiTheme="majorHAnsi" w:hAnsiTheme="majorHAnsi"/>
-          <w:b/>
-          <w:bCs/>
-          <w:sz w:val="40"/>
-          <w:szCs w:val="40"/>
-        </w:rPr>
-        <w:t>:</w:t>
-      </w:r>
-    </w:p>
-    <w:p>
-      <w:pPr>
-        <w:jc w:val="both"/>
-        <w:rPr>
-          <w:rFonts w:asciiTheme="majorHAnsi" w:hAnsiTheme="majorHAnsi"/>
-          <w:sz w:val="28"/>
-          <w:szCs w:val="28"/>
-        </w:rPr>
-      </w:pPr>
-      <w:r>
-        <w:rPr>
-          <w:rFonts w:asciiTheme="majorHAnsi" w:hAnsiTheme="majorHAnsi"/>
-          <w:sz w:val="28"/>
-          <w:szCs w:val="28"/>
-        </w:rPr>
         <w:tab/>
+      </w:r>
+      <w:r>
+        <w:rPr>
+          <w:rFonts w:ascii="Verdana" w:hAnsi="Verdana"/>
+          <w:sz w:val="24"/>
+          <w:szCs w:val="24"/>
+        </w:rPr>
         <w:t>Nowadays</w:t>
       </w:r>
       <w:r>
         <w:rPr>
-          <w:rFonts w:asciiTheme="majorHAnsi" w:hAnsiTheme="majorHAnsi"/>
-          <w:sz w:val="28"/>
-          <w:szCs w:val="28"/>
+          <w:rFonts w:ascii="Verdana" w:hAnsi="Verdana"/>
+          <w:sz w:val="24"/>
+          <w:szCs w:val="24"/>
         </w:rPr>
         <w:t>, because</w:t>
       </w:r>
       <w:r>
         <w:rPr>
-          <w:rFonts w:asciiTheme="majorHAnsi" w:hAnsiTheme="majorHAnsi"/>
-          <w:sz w:val="28"/>
-          <w:szCs w:val="28"/>
+          <w:rFonts w:ascii="Verdana" w:hAnsi="Verdana"/>
+          <w:sz w:val="24"/>
+          <w:szCs w:val="24"/>
         </w:rPr>
         <w:t xml:space="preserve"> </w:t>
       </w:r>
       <w:r>
         <w:rPr>
-          <w:rFonts w:asciiTheme="majorHAnsi" w:hAnsiTheme="majorHAnsi"/>
-          <w:sz w:val="28"/>
-          <w:szCs w:val="28"/>
+          <w:rFonts w:ascii="Verdana" w:hAnsi="Verdana"/>
+          <w:sz w:val="24"/>
+          <w:szCs w:val="24"/>
         </w:rPr>
         <w:t>of</w:t>
       </w:r>
       <w:r>
         <w:rPr>
-          <w:rFonts w:asciiTheme="majorHAnsi" w:hAnsiTheme="majorHAnsi"/>
-          <w:sz w:val="28"/>
-          <w:szCs w:val="28"/>
+          <w:rFonts w:ascii="Verdana" w:hAnsi="Verdana"/>
+          <w:sz w:val="24"/>
+          <w:szCs w:val="24"/>
         </w:rPr>
         <w:t xml:space="preserve"> </w:t>
       </w:r>
       <w:r>
         <w:rPr>
-          <w:rFonts w:asciiTheme="majorHAnsi" w:hAnsiTheme="majorHAnsi"/>
-          <w:sz w:val="28"/>
-          <w:szCs w:val="28"/>
+          <w:rFonts w:ascii="Verdana" w:hAnsi="Verdana"/>
+          <w:sz w:val="24"/>
+          <w:szCs w:val="24"/>
         </w:rPr>
         <w:t>the</w:t>
       </w:r>
       <w:r>
         <w:rPr>
-          <w:rFonts w:asciiTheme="majorHAnsi" w:hAnsiTheme="majorHAnsi"/>
-          <w:sz w:val="28"/>
-          <w:szCs w:val="28"/>
+          <w:rFonts w:ascii="Verdana" w:hAnsi="Verdana"/>
+          <w:sz w:val="24"/>
+          <w:szCs w:val="24"/>
         </w:rPr>
         <w:t xml:space="preserve"> growing industry, data generation speed is very high.</w:t>
       </w:r>
       <w:r>
         <w:rPr>
-          <w:rFonts w:asciiTheme="majorHAnsi" w:hAnsiTheme="majorHAnsi"/>
-          <w:sz w:val="28"/>
-          <w:szCs w:val="28"/>
+          <w:rFonts w:ascii="Verdana" w:hAnsi="Verdana"/>
+          <w:sz w:val="24"/>
+          <w:szCs w:val="24"/>
         </w:rPr>
         <w:t xml:space="preserve"> As there are a lot of data, the data needs to be shared for any business purpose. But the main problem while sharing </w:t>
       </w:r>
       <w:r>
         <w:rPr>
-          <w:rFonts w:asciiTheme="majorHAnsi" w:hAnsiTheme="majorHAnsi"/>
-          <w:sz w:val="28"/>
-          <w:szCs w:val="28"/>
+          <w:rFonts w:ascii="Verdana" w:hAnsi="Verdana"/>
+          <w:sz w:val="24"/>
+          <w:szCs w:val="24"/>
         </w:rPr>
         <w:t>files</w:t>
       </w:r>
       <w:r>
         <w:rPr>
-          <w:rFonts w:asciiTheme="majorHAnsi" w:hAnsiTheme="majorHAnsi"/>
-          <w:sz w:val="28"/>
-          <w:szCs w:val="28"/>
+          <w:rFonts w:ascii="Verdana" w:hAnsi="Verdana"/>
+          <w:sz w:val="24"/>
+          <w:szCs w:val="24"/>
         </w:rPr>
         <w:t xml:space="preserve"> </w:t>
       </w:r>
       <w:r>
         <w:rPr>
-          <w:rFonts w:asciiTheme="majorHAnsi" w:hAnsiTheme="majorHAnsi"/>
-          <w:sz w:val="28"/>
-          <w:szCs w:val="28"/>
+          <w:rFonts w:ascii="Verdana" w:hAnsi="Verdana"/>
+          <w:sz w:val="24"/>
+          <w:szCs w:val="24"/>
         </w:rPr>
         <w:t>is</w:t>
       </w:r>
       <w:r>
         <w:rPr>
-          <w:rFonts w:asciiTheme="majorHAnsi" w:hAnsiTheme="majorHAnsi"/>
-          <w:sz w:val="28"/>
-          <w:szCs w:val="28"/>
+          <w:rFonts w:ascii="Verdana" w:hAnsi="Verdana"/>
+          <w:sz w:val="24"/>
+          <w:szCs w:val="24"/>
         </w:rPr>
         <w:t>.</w:t>
       </w:r>
@@ -150,58 +147,58 @@
         </w:numPr>
         <w:jc w:val="both"/>
         <w:rPr>
-          <w:rFonts w:asciiTheme="majorHAnsi" w:hAnsiTheme="majorHAnsi"/>
-          <w:sz w:val="28"/>
-          <w:szCs w:val="28"/>
-        </w:rPr>
-      </w:pPr>
-      <w:r>
-        <w:rPr>
-          <w:rFonts w:asciiTheme="majorHAnsi" w:hAnsiTheme="majorHAnsi"/>
+          <w:rFonts w:ascii="Verdana" w:hAnsi="Verdana"/>
+          <w:sz w:val="24"/>
+          <w:szCs w:val="24"/>
+        </w:rPr>
+      </w:pPr>
+      <w:r>
+        <w:rPr>
+          <w:rFonts w:ascii="Verdana" w:hAnsi="Verdana"/>
           <w:b/>
           <w:bCs/>
-          <w:sz w:val="28"/>
-          <w:szCs w:val="28"/>
+          <w:sz w:val="24"/>
+          <w:szCs w:val="24"/>
         </w:rPr>
         <w:t>Security</w:t>
       </w:r>
       <w:r>
         <w:rPr>
-          <w:rFonts w:asciiTheme="majorHAnsi" w:hAnsiTheme="majorHAnsi"/>
-          <w:sz w:val="28"/>
-          <w:szCs w:val="28"/>
+          <w:rFonts w:ascii="Verdana" w:hAnsi="Verdana"/>
+          <w:sz w:val="24"/>
+          <w:szCs w:val="24"/>
         </w:rPr>
         <w:t xml:space="preserve"> – Many files </w:t>
       </w:r>
       <w:r>
         <w:rPr>
-          <w:rFonts w:asciiTheme="majorHAnsi" w:hAnsiTheme="majorHAnsi"/>
-          <w:sz w:val="28"/>
-          <w:szCs w:val="28"/>
+          <w:rFonts w:ascii="Verdana" w:hAnsi="Verdana"/>
+          <w:sz w:val="24"/>
+          <w:szCs w:val="24"/>
         </w:rPr>
         <w:t>include</w:t>
       </w:r>
       <w:r>
         <w:rPr>
-          <w:rFonts w:asciiTheme="majorHAnsi" w:hAnsiTheme="majorHAnsi"/>
-          <w:sz w:val="28"/>
-          <w:szCs w:val="28"/>
+          <w:rFonts w:ascii="Verdana" w:hAnsi="Verdana"/>
+          <w:sz w:val="24"/>
+          <w:szCs w:val="24"/>
         </w:rPr>
         <w:t xml:space="preserve"> sensitive data, so sharing them directly can cause </w:t>
       </w:r>
       <w:r>
         <w:rPr>
-          <w:rFonts w:asciiTheme="majorHAnsi" w:hAnsiTheme="majorHAnsi"/>
-          <w:sz w:val="28"/>
-          <w:szCs w:val="28"/>
+          <w:rFonts w:ascii="Verdana" w:hAnsi="Verdana"/>
+          <w:sz w:val="24"/>
+          <w:szCs w:val="24"/>
         </w:rPr>
         <w:t>expose sensitive business data</w:t>
       </w:r>
       <w:r>
         <w:rPr>
-          <w:rFonts w:asciiTheme="majorHAnsi" w:hAnsiTheme="majorHAnsi"/>
-          <w:sz w:val="28"/>
-          <w:szCs w:val="28"/>
+          <w:rFonts w:ascii="Verdana" w:hAnsi="Verdana"/>
+          <w:sz w:val="24"/>
+          <w:szCs w:val="24"/>
         </w:rPr>
         <w:t>.</w:t>
       </w:r>
@@ -215,58 +212,58 @@
         </w:numPr>
         <w:jc w:val="both"/>
         <w:rPr>
-          <w:rFonts w:asciiTheme="majorHAnsi" w:hAnsiTheme="majorHAnsi"/>
-          <w:sz w:val="28"/>
-          <w:szCs w:val="28"/>
-        </w:rPr>
-      </w:pPr>
-      <w:r>
-        <w:rPr>
-          <w:rFonts w:asciiTheme="majorHAnsi" w:hAnsiTheme="majorHAnsi"/>
+          <w:rFonts w:ascii="Verdana" w:hAnsi="Verdana"/>
+          <w:sz w:val="24"/>
+          <w:szCs w:val="24"/>
+        </w:rPr>
+      </w:pPr>
+      <w:r>
+        <w:rPr>
+          <w:rFonts w:ascii="Verdana" w:hAnsi="Verdana"/>
           <w:b/>
           <w:bCs/>
-          <w:sz w:val="28"/>
-          <w:szCs w:val="28"/>
+          <w:sz w:val="24"/>
+          <w:szCs w:val="24"/>
         </w:rPr>
         <w:t>File Size</w:t>
       </w:r>
       <w:r>
         <w:rPr>
-          <w:rFonts w:asciiTheme="majorHAnsi" w:hAnsiTheme="majorHAnsi"/>
-          <w:sz w:val="28"/>
-          <w:szCs w:val="28"/>
+          <w:rFonts w:ascii="Verdana" w:hAnsi="Verdana"/>
+          <w:sz w:val="24"/>
+          <w:szCs w:val="24"/>
         </w:rPr>
         <w:t xml:space="preserve"> – Even Gmail </w:t>
       </w:r>
       <w:r>
         <w:rPr>
-          <w:rFonts w:asciiTheme="majorHAnsi" w:hAnsiTheme="majorHAnsi"/>
-          <w:sz w:val="28"/>
-          <w:szCs w:val="28"/>
+          <w:rFonts w:ascii="Verdana" w:hAnsi="Verdana"/>
+          <w:sz w:val="24"/>
+          <w:szCs w:val="24"/>
         </w:rPr>
         <w:t>allow</w:t>
       </w:r>
       <w:r>
         <w:rPr>
-          <w:rFonts w:asciiTheme="majorHAnsi" w:hAnsiTheme="majorHAnsi"/>
-          <w:sz w:val="28"/>
-          <w:szCs w:val="28"/>
+          <w:rFonts w:ascii="Verdana" w:hAnsi="Verdana"/>
+          <w:sz w:val="24"/>
+          <w:szCs w:val="24"/>
         </w:rPr>
         <w:t xml:space="preserve"> for file sharing of approximately 25 MB of attachment per mail, so sending a large file is </w:t>
       </w:r>
       <w:r>
         <w:rPr>
-          <w:rFonts w:asciiTheme="majorHAnsi" w:hAnsiTheme="majorHAnsi"/>
-          <w:sz w:val="28"/>
-          <w:szCs w:val="28"/>
+          <w:rFonts w:ascii="Verdana" w:hAnsi="Verdana"/>
+          <w:sz w:val="24"/>
+          <w:szCs w:val="24"/>
         </w:rPr>
         <w:t>difficult</w:t>
       </w:r>
       <w:r>
         <w:rPr>
-          <w:rFonts w:asciiTheme="majorHAnsi" w:hAnsiTheme="majorHAnsi"/>
-          <w:sz w:val="28"/>
-          <w:szCs w:val="28"/>
+          <w:rFonts w:ascii="Verdana" w:hAnsi="Verdana"/>
+          <w:sz w:val="24"/>
+          <w:szCs w:val="24"/>
         </w:rPr>
         <w:t>.</w:t>
       </w:r>
@@ -280,106 +277,106 @@
         </w:numPr>
         <w:jc w:val="both"/>
         <w:rPr>
-          <w:rFonts w:asciiTheme="majorHAnsi" w:hAnsiTheme="majorHAnsi"/>
-          <w:sz w:val="28"/>
-          <w:szCs w:val="28"/>
-        </w:rPr>
-      </w:pPr>
-      <w:r>
-        <w:rPr>
-          <w:rFonts w:asciiTheme="majorHAnsi" w:hAnsiTheme="majorHAnsi"/>
+          <w:rFonts w:ascii="Verdana" w:hAnsi="Verdana"/>
+          <w:sz w:val="24"/>
+          <w:szCs w:val="24"/>
+        </w:rPr>
+      </w:pPr>
+      <w:r>
+        <w:rPr>
+          <w:rFonts w:ascii="Verdana" w:hAnsi="Verdana"/>
           <w:b/>
           <w:bCs/>
-          <w:sz w:val="28"/>
-          <w:szCs w:val="28"/>
+          <w:sz w:val="24"/>
+          <w:szCs w:val="24"/>
         </w:rPr>
         <w:t>File Format</w:t>
       </w:r>
       <w:r>
         <w:rPr>
-          <w:rFonts w:asciiTheme="majorHAnsi" w:hAnsiTheme="majorHAnsi"/>
-          <w:sz w:val="28"/>
-          <w:szCs w:val="28"/>
+          <w:rFonts w:ascii="Verdana" w:hAnsi="Verdana"/>
+          <w:sz w:val="24"/>
+          <w:szCs w:val="24"/>
         </w:rPr>
         <w:t xml:space="preserve"> – For sharing </w:t>
       </w:r>
       <w:r>
         <w:rPr>
-          <w:rFonts w:asciiTheme="majorHAnsi" w:hAnsiTheme="majorHAnsi"/>
-          <w:sz w:val="28"/>
-          <w:szCs w:val="28"/>
+          <w:rFonts w:ascii="Verdana" w:hAnsi="Verdana"/>
+          <w:sz w:val="24"/>
+          <w:szCs w:val="24"/>
         </w:rPr>
         <w:t xml:space="preserve">a </w:t>
       </w:r>
       <w:r>
         <w:rPr>
-          <w:rFonts w:asciiTheme="majorHAnsi" w:hAnsiTheme="majorHAnsi"/>
-          <w:sz w:val="28"/>
-          <w:szCs w:val="28"/>
+          <w:rFonts w:ascii="Verdana" w:hAnsi="Verdana"/>
+          <w:sz w:val="24"/>
+          <w:szCs w:val="24"/>
         </w:rPr>
         <w:t xml:space="preserve">word file as </w:t>
       </w:r>
       <w:r>
         <w:rPr>
-          <w:rFonts w:asciiTheme="majorHAnsi" w:hAnsiTheme="majorHAnsi"/>
-          <w:sz w:val="28"/>
-          <w:szCs w:val="28"/>
+          <w:rFonts w:ascii="Verdana" w:hAnsi="Verdana"/>
+          <w:sz w:val="24"/>
+          <w:szCs w:val="24"/>
         </w:rPr>
         <w:t xml:space="preserve">a </w:t>
       </w:r>
       <w:r>
         <w:rPr>
-          <w:rFonts w:asciiTheme="majorHAnsi" w:hAnsiTheme="majorHAnsi"/>
-          <w:sz w:val="28"/>
-          <w:szCs w:val="28"/>
+          <w:rFonts w:ascii="Verdana" w:hAnsi="Verdana"/>
+          <w:sz w:val="24"/>
+          <w:szCs w:val="24"/>
         </w:rPr>
         <w:t xml:space="preserve">pdf, </w:t>
       </w:r>
       <w:r>
         <w:rPr>
-          <w:rFonts w:asciiTheme="majorHAnsi" w:hAnsiTheme="majorHAnsi"/>
-          <w:sz w:val="28"/>
-          <w:szCs w:val="28"/>
+          <w:rFonts w:ascii="Verdana" w:hAnsi="Verdana"/>
+          <w:sz w:val="24"/>
+          <w:szCs w:val="24"/>
         </w:rPr>
         <w:t xml:space="preserve">the </w:t>
       </w:r>
       <w:r>
         <w:rPr>
-          <w:rFonts w:asciiTheme="majorHAnsi" w:hAnsiTheme="majorHAnsi"/>
-          <w:sz w:val="28"/>
-          <w:szCs w:val="28"/>
+          <w:rFonts w:ascii="Verdana" w:hAnsi="Verdana"/>
+          <w:sz w:val="24"/>
+          <w:szCs w:val="24"/>
         </w:rPr>
         <w:t xml:space="preserve">first file needs to be converted to pdf, which is </w:t>
       </w:r>
       <w:r>
         <w:rPr>
-          <w:rFonts w:asciiTheme="majorHAnsi" w:hAnsiTheme="majorHAnsi"/>
-          <w:sz w:val="28"/>
-          <w:szCs w:val="28"/>
+          <w:rFonts w:ascii="Verdana" w:hAnsi="Verdana"/>
+          <w:sz w:val="24"/>
+          <w:szCs w:val="24"/>
         </w:rPr>
         <w:t xml:space="preserve">a </w:t>
       </w:r>
       <w:r>
         <w:rPr>
-          <w:rFonts w:asciiTheme="majorHAnsi" w:hAnsiTheme="majorHAnsi"/>
-          <w:sz w:val="28"/>
-          <w:szCs w:val="28"/>
+          <w:rFonts w:ascii="Verdana" w:hAnsi="Verdana"/>
+          <w:sz w:val="24"/>
+          <w:szCs w:val="24"/>
         </w:rPr>
         <w:t xml:space="preserve">very </w:t>
       </w:r>
       <w:r>
         <w:rPr>
-          <w:rFonts w:asciiTheme="majorHAnsi" w:hAnsiTheme="majorHAnsi"/>
-          <w:sz w:val="28"/>
-          <w:szCs w:val="28"/>
+          <w:rFonts w:ascii="Verdana" w:hAnsi="Verdana"/>
+          <w:sz w:val="24"/>
+          <w:szCs w:val="24"/>
         </w:rPr>
         <w:t>time-consuming</w:t>
       </w:r>
       <w:r>
         <w:rPr>
-          <w:rFonts w:asciiTheme="majorHAnsi" w:hAnsiTheme="majorHAnsi"/>
-          <w:sz w:val="28"/>
-          <w:szCs w:val="28"/>
+          <w:rFonts w:ascii="Verdana" w:hAnsi="Verdana"/>
+          <w:sz w:val="24"/>
+          <w:szCs w:val="24"/>
         </w:rPr>
         <w:t xml:space="preserve"> task.</w:t>
       </w:r>
@@ -387,11 +384,11 @@
     <w:p>
       <w:pPr>
         <w:rPr>
-          <w:rFonts w:asciiTheme="majorHAnsi" w:hAnsiTheme="majorHAnsi"/>
+          <w:rFonts w:ascii="Verdana" w:hAnsi="Verdana"/>
           <w:b/>
           <w:bCs/>
-          <w:sz w:val="40"/>
-          <w:szCs w:val="40"/>
+          <w:sz w:val="36"/>
+          <w:szCs w:val="36"/>
         </w:rPr>
       </w:pPr>
     </w:p>
@@ -399,52 +396,22 @@
       <w:pPr>
         <w:jc w:val="both"/>
         <w:rPr>
-          <w:rFonts w:asciiTheme="majorHAnsi" w:hAnsiTheme="majorHAnsi"/>
+          <w:rFonts w:ascii="Verdana" w:hAnsi="Verdana"/>
           <w:b/>
           <w:bCs/>
-          <w:sz w:val="40"/>
-          <w:szCs w:val="40"/>
-        </w:rPr>
-      </w:pPr>
-      <w:r>
-        <w:rPr>
-          <w:rFonts w:asciiTheme="majorHAnsi" w:hAnsiTheme="majorHAnsi"/>
+          <w:sz w:val="36"/>
+          <w:szCs w:val="36"/>
+        </w:rPr>
+      </w:pPr>
+      <w:r>
+        <w:rPr>
+          <w:rFonts w:ascii="Verdana" w:hAnsi="Verdana"/>
           <w:b/>
           <w:bCs/>
-          <w:sz w:val="40"/>
-          <w:szCs w:val="40"/>
-        </w:rPr>
-        <w:t>Tools and </w:t>
-      </w:r>
-      <w:r>
-        <w:rPr>
-          <w:rFonts w:asciiTheme="majorHAnsi" w:hAnsiTheme="majorHAnsi"/>
-          <w:b/>
-          <w:bCs/>
-          <w:sz w:val="40"/>
-          <w:szCs w:val="40"/>
-        </w:rPr>
-        <w:t>t</w:t>
-      </w:r>
-      <w:r>
-        <w:rPr>
-          <w:rFonts w:asciiTheme="majorHAnsi" w:hAnsiTheme="majorHAnsi"/>
-          <w:b/>
-          <w:bCs/>
-          <w:sz w:val="40"/>
-          <w:szCs w:val="40"/>
-        </w:rPr>
-        <w:t>echnology</w:t>
-      </w:r>
-      <w:r>
-        <w:rPr>
-          <w:rFonts w:asciiTheme="majorHAnsi" w:hAnsiTheme="majorHAnsi"/>
-          <w:b/>
-          <w:bCs/>
-          <w:sz w:val="40"/>
-          <w:szCs w:val="40"/>
-        </w:rPr>
-        <w:t>:</w:t>
+          <w:sz w:val="36"/>
+          <w:szCs w:val="36"/>
+        </w:rPr>
+        <w:t>Tools and technology:</w:t>
       </w:r>
     </w:p>
     <w:p>
@@ -456,90 +423,90 @@
         </w:numPr>
         <w:jc w:val="both"/>
         <w:rPr>
-          <w:rFonts w:asciiTheme="majorHAnsi" w:hAnsiTheme="majorHAnsi"/>
-          <w:sz w:val="28"/>
-          <w:szCs w:val="28"/>
-        </w:rPr>
-      </w:pPr>
-      <w:r>
-        <w:rPr>
-          <w:rFonts w:asciiTheme="majorHAnsi" w:hAnsiTheme="majorHAnsi"/>
+          <w:rFonts w:ascii="Verdana" w:hAnsi="Verdana"/>
+          <w:sz w:val="24"/>
+          <w:szCs w:val="24"/>
+        </w:rPr>
+      </w:pPr>
+      <w:r>
+        <w:rPr>
+          <w:rFonts w:ascii="Verdana" w:hAnsi="Verdana"/>
           <w:b/>
           <w:bCs/>
-          <w:sz w:val="28"/>
-          <w:szCs w:val="28"/>
+          <w:sz w:val="24"/>
+          <w:szCs w:val="24"/>
         </w:rPr>
         <w:t>Flask</w:t>
       </w:r>
       <w:r>
         <w:rPr>
-          <w:rFonts w:asciiTheme="majorHAnsi" w:hAnsiTheme="majorHAnsi"/>
-          <w:sz w:val="28"/>
-          <w:szCs w:val="28"/>
+          <w:rFonts w:ascii="Verdana" w:hAnsi="Verdana"/>
+          <w:sz w:val="24"/>
+          <w:szCs w:val="24"/>
         </w:rPr>
         <w:t xml:space="preserve"> </w:t>
       </w:r>
       <w:r>
         <w:rPr>
-          <w:rFonts w:asciiTheme="majorHAnsi" w:hAnsiTheme="majorHAnsi"/>
-          <w:sz w:val="28"/>
-          <w:szCs w:val="28"/>
+          <w:rFonts w:ascii="Verdana" w:hAnsi="Verdana"/>
+          <w:sz w:val="24"/>
+          <w:szCs w:val="24"/>
         </w:rPr>
         <w:t>–</w:t>
       </w:r>
       <w:r>
         <w:rPr>
-          <w:rFonts w:asciiTheme="majorHAnsi" w:hAnsiTheme="majorHAnsi"/>
-          <w:sz w:val="28"/>
-          <w:szCs w:val="28"/>
+          <w:rFonts w:ascii="Verdana" w:hAnsi="Verdana"/>
+          <w:sz w:val="24"/>
+          <w:szCs w:val="24"/>
         </w:rPr>
         <w:t xml:space="preserve"> </w:t>
       </w:r>
       <w:r>
         <w:rPr>
-          <w:rFonts w:asciiTheme="majorHAnsi" w:hAnsiTheme="majorHAnsi"/>
-          <w:sz w:val="28"/>
-          <w:szCs w:val="28"/>
+          <w:rFonts w:ascii="Verdana" w:hAnsi="Verdana"/>
+          <w:sz w:val="24"/>
+          <w:szCs w:val="24"/>
         </w:rPr>
         <w:t xml:space="preserve">Flask is a web framework, it’s a Python module that lets you develop web-based applications easily. </w:t>
       </w:r>
       <w:r>
         <w:rPr>
-          <w:rFonts w:asciiTheme="majorHAnsi" w:hAnsiTheme="majorHAnsi"/>
-          <w:sz w:val="28"/>
-          <w:szCs w:val="28"/>
+          <w:rFonts w:ascii="Verdana" w:hAnsi="Verdana"/>
+          <w:sz w:val="24"/>
+          <w:szCs w:val="24"/>
         </w:rPr>
         <w:t>It</w:t>
       </w:r>
       <w:r>
         <w:rPr>
-          <w:rFonts w:asciiTheme="majorHAnsi" w:hAnsiTheme="majorHAnsi"/>
-          <w:sz w:val="28"/>
-          <w:szCs w:val="28"/>
+          <w:rFonts w:ascii="Verdana" w:hAnsi="Verdana"/>
+          <w:sz w:val="24"/>
+          <w:szCs w:val="24"/>
         </w:rPr>
         <w:t xml:space="preserve"> has a small and easy-to-extend core: It’s a microframework that doesn’t include ORM (Object Relational Manager) or such features.</w:t>
       </w:r>
       <w:r>
         <w:rPr>
-          <w:rFonts w:asciiTheme="majorHAnsi" w:hAnsiTheme="majorHAnsi"/>
-          <w:sz w:val="28"/>
-          <w:szCs w:val="28"/>
+          <w:rFonts w:ascii="Verdana" w:hAnsi="Verdana"/>
+          <w:sz w:val="24"/>
+          <w:szCs w:val="24"/>
         </w:rPr>
         <w:t xml:space="preserve"> Flask is based on </w:t>
       </w:r>
       <w:r>
         <w:rPr>
-          <w:rFonts w:asciiTheme="majorHAnsi" w:hAnsiTheme="majorHAnsi"/>
-          <w:sz w:val="28"/>
-          <w:szCs w:val="28"/>
+          <w:rFonts w:ascii="Verdana" w:hAnsi="Verdana"/>
+          <w:sz w:val="24"/>
+          <w:szCs w:val="24"/>
         </w:rPr>
         <w:t xml:space="preserve">the </w:t>
       </w:r>
       <w:r>
         <w:rPr>
-          <w:rFonts w:asciiTheme="majorHAnsi" w:hAnsiTheme="majorHAnsi"/>
-          <w:sz w:val="28"/>
-          <w:szCs w:val="28"/>
+          <w:rFonts w:ascii="Verdana" w:hAnsi="Verdana"/>
+          <w:sz w:val="24"/>
+          <w:szCs w:val="24"/>
         </w:rPr>
         <w:t>Werkzeg WSGI toolkit and jinja2 template engine.</w:t>
       </w:r>
@@ -553,76 +520,76 @@
         </w:numPr>
         <w:jc w:val="both"/>
         <w:rPr>
-          <w:rFonts w:asciiTheme="majorHAnsi" w:hAnsiTheme="majorHAnsi"/>
+          <w:rFonts w:ascii="Verdana" w:hAnsi="Verdana"/>
           <w:b/>
           <w:bCs/>
-          <w:sz w:val="28"/>
-          <w:szCs w:val="28"/>
-        </w:rPr>
-      </w:pPr>
-      <w:r>
-        <w:rPr>
-          <w:rFonts w:asciiTheme="majorHAnsi" w:hAnsiTheme="majorHAnsi"/>
+          <w:sz w:val="24"/>
+          <w:szCs w:val="24"/>
+        </w:rPr>
+      </w:pPr>
+      <w:r>
+        <w:rPr>
+          <w:rFonts w:ascii="Verdana" w:hAnsi="Verdana"/>
           <w:b/>
           <w:bCs/>
-          <w:sz w:val="28"/>
-          <w:szCs w:val="28"/>
+          <w:sz w:val="24"/>
+          <w:szCs w:val="24"/>
         </w:rPr>
         <w:t>Python</w:t>
       </w:r>
       <w:r>
         <w:rPr>
-          <w:rFonts w:asciiTheme="majorHAnsi" w:hAnsiTheme="majorHAnsi"/>
-          <w:sz w:val="28"/>
-          <w:szCs w:val="28"/>
+          <w:rFonts w:ascii="Verdana" w:hAnsi="Verdana"/>
+          <w:sz w:val="24"/>
+          <w:szCs w:val="24"/>
         </w:rPr>
         <w:t xml:space="preserve"> </w:t>
       </w:r>
       <w:r>
         <w:rPr>
-          <w:rFonts w:asciiTheme="majorHAnsi" w:hAnsiTheme="majorHAnsi"/>
-          <w:sz w:val="28"/>
-          <w:szCs w:val="28"/>
+          <w:rFonts w:ascii="Verdana" w:hAnsi="Verdana"/>
+          <w:sz w:val="24"/>
+          <w:szCs w:val="24"/>
         </w:rPr>
         <w:t>–</w:t>
       </w:r>
       <w:r>
         <w:rPr>
-          <w:rFonts w:asciiTheme="majorHAnsi" w:hAnsiTheme="majorHAnsi"/>
-          <w:sz w:val="28"/>
-          <w:szCs w:val="28"/>
+          <w:rFonts w:ascii="Verdana" w:hAnsi="Verdana"/>
+          <w:sz w:val="24"/>
+          <w:szCs w:val="24"/>
         </w:rPr>
         <w:t xml:space="preserve"> </w:t>
       </w:r>
       <w:r>
         <w:rPr>
-          <w:rFonts w:asciiTheme="majorHAnsi" w:hAnsiTheme="majorHAnsi"/>
-          <w:sz w:val="28"/>
-          <w:szCs w:val="28"/>
+          <w:rFonts w:ascii="Verdana" w:hAnsi="Verdana"/>
+          <w:sz w:val="24"/>
+          <w:szCs w:val="24"/>
         </w:rPr>
         <w:t xml:space="preserve">Python is </w:t>
       </w:r>
       <w:r>
         <w:rPr>
-          <w:rFonts w:asciiTheme="majorHAnsi" w:hAnsiTheme="majorHAnsi"/>
-          <w:sz w:val="28"/>
-          <w:szCs w:val="28"/>
+          <w:rFonts w:ascii="Verdana" w:hAnsi="Verdana"/>
+          <w:sz w:val="24"/>
+          <w:szCs w:val="24"/>
         </w:rPr>
         <w:t xml:space="preserve">an interpreted, object-oriented, high-level programming language with dynamic semantics. </w:t>
       </w:r>
       <w:r>
         <w:rPr>
-          <w:rFonts w:asciiTheme="majorHAnsi" w:hAnsiTheme="majorHAnsi"/>
-          <w:sz w:val="28"/>
-          <w:szCs w:val="28"/>
+          <w:rFonts w:ascii="Verdana" w:hAnsi="Verdana"/>
+          <w:sz w:val="24"/>
+          <w:szCs w:val="24"/>
         </w:rPr>
         <w:t>It’s high-level built-in data structures, combined with dynamic typing and dynamic binding, make it very attractive for Rapid Application Development</w:t>
       </w:r>
       <w:r>
         <w:rPr>
-          <w:rFonts w:asciiTheme="majorHAnsi" w:hAnsiTheme="majorHAnsi"/>
-          <w:sz w:val="28"/>
-          <w:szCs w:val="28"/>
+          <w:rFonts w:ascii="Verdana" w:hAnsi="Verdana"/>
+          <w:sz w:val="24"/>
+          <w:szCs w:val="24"/>
         </w:rPr>
         <w:t>, as well as for use as a scripting or glue language to connect existing components together.</w:t>
       </w:r>
@@ -636,16 +603,597 @@
         </w:numPr>
         <w:jc w:val="both"/>
         <w:rPr>
-          <w:rFonts w:asciiTheme="majorHAnsi" w:hAnsiTheme="majorHAnsi"/>
+          <w:rFonts w:ascii="Verdana" w:hAnsi="Verdana"/>
           <w:b/>
           <w:bCs/>
-          <w:sz w:val="28"/>
-          <w:szCs w:val="28"/>
-        </w:rPr>
-      </w:pPr>
+          <w:sz w:val="24"/>
+          <w:szCs w:val="24"/>
+        </w:rPr>
+      </w:pPr>
+      <w:r>
+        <w:rPr>
+          <w:rFonts w:ascii="Verdana" w:hAnsi="Verdana"/>
+          <w:b/>
+          <w:bCs/>
+          <w:sz w:val="24"/>
+          <w:szCs w:val="24"/>
+        </w:rPr>
+        <w:t>HTML</w:t>
+      </w:r>
+      <w:r>
+        <w:rPr>
+          <w:rFonts w:ascii="Verdana" w:hAnsi="Verdana"/>
+          <w:sz w:val="24"/>
+          <w:szCs w:val="24"/>
+        </w:rPr>
+        <w:t xml:space="preserve"> </w:t>
+      </w:r>
+      <w:r>
+        <w:rPr>
+          <w:rFonts w:ascii="Verdana" w:hAnsi="Verdana"/>
+          <w:sz w:val="24"/>
+          <w:szCs w:val="24"/>
+        </w:rPr>
+        <w:t>–</w:t>
+      </w:r>
+      <w:r>
+        <w:rPr>
+          <w:rFonts w:ascii="Verdana" w:hAnsi="Verdana"/>
+          <w:sz w:val="24"/>
+          <w:szCs w:val="24"/>
+        </w:rPr>
+        <w:t xml:space="preserve"> </w:t>
+      </w:r>
+      <w:r>
+        <w:rPr>
+          <w:rFonts w:ascii="Verdana" w:hAnsi="Verdana"/>
+          <w:sz w:val="24"/>
+          <w:szCs w:val="24"/>
+        </w:rPr>
+        <w:t xml:space="preserve">HTML stands for Hyper Text Markup Language. HTML is the standard markup language for creating Web pages. HTML describes the structure of a Web page. HTML consists of a series of elements. HTML elements tell the browser how to display the content. HTML </w:t>
+      </w:r>
+      <w:r>
+        <w:rPr>
+          <w:rFonts w:ascii="Verdana" w:hAnsi="Verdana"/>
+          <w:sz w:val="24"/>
+          <w:szCs w:val="24"/>
+        </w:rPr>
+        <w:t>elements</w:t>
+      </w:r>
+      <w:r>
+        <w:rPr>
+          <w:rFonts w:ascii="Verdana" w:hAnsi="Verdana"/>
+          <w:sz w:val="24"/>
+          <w:szCs w:val="24"/>
+        </w:rPr>
+        <w:t xml:space="preserve"> label pieces of content such as “this is a heading”, “this is a paragraph”, “this is a link”, etc.</w:t>
+      </w:r>
+    </w:p>
+    <w:p>
+      <w:pPr>
+        <w:pStyle w:val="ListParagraph"/>
+        <w:ind w:left="1080"/>
+        <w:jc w:val="both"/>
+        <w:rPr>
+          <w:rFonts w:ascii="Verdana" w:hAnsi="Verdana"/>
+          <w:b/>
+          <w:bCs/>
+          <w:sz w:val="24"/>
+          <w:szCs w:val="24"/>
+        </w:rPr>
+      </w:pPr>
+    </w:p>
+    <w:p>
+      <w:pPr>
+        <w:pStyle w:val="ListParagraph"/>
+        <w:numPr>
+          <w:ilvl w:val="0"/>
+          <w:numId w:val="3"/>
+        </w:numPr>
+        <w:jc w:val="both"/>
+        <w:rPr>
+          <w:rFonts w:ascii="Verdana" w:hAnsi="Verdana"/>
+          <w:b/>
+          <w:bCs/>
+          <w:sz w:val="24"/>
+          <w:szCs w:val="24"/>
+        </w:rPr>
+      </w:pPr>
+      <w:r>
+        <w:rPr>
+          <w:rFonts w:ascii="Verdana" w:hAnsi="Verdana"/>
+          <w:b/>
+          <w:bCs/>
+          <w:sz w:val="24"/>
+          <w:szCs w:val="24"/>
+        </w:rPr>
+        <w:t>CSS</w:t>
+      </w:r>
+      <w:r>
+        <w:rPr>
+          <w:rFonts w:ascii="Verdana" w:hAnsi="Verdana"/>
+          <w:sz w:val="24"/>
+          <w:szCs w:val="24"/>
+        </w:rPr>
+        <w:t xml:space="preserve"> – </w:t>
+      </w:r>
+      <w:r>
+        <w:rPr>
+          <w:rFonts w:ascii="Verdana" w:hAnsi="Verdana"/>
+          <w:sz w:val="24"/>
+          <w:szCs w:val="24"/>
+        </w:rPr>
+        <w:t xml:space="preserve">CSS stands for </w:t>
+      </w:r>
+      <w:r>
+        <w:rPr>
+          <w:rFonts w:ascii="Verdana" w:hAnsi="Verdana"/>
+          <w:color w:val="000000"/>
+          <w:sz w:val="24"/>
+          <w:szCs w:val="24"/>
+          <w:shd w:val="clear" w:color="auto" w:fill="FFFFFF"/>
+        </w:rPr>
+        <w:t>Cascading Style Sheets</w:t>
+      </w:r>
+      <w:r>
+        <w:rPr>
+          <w:rFonts w:ascii="Verdana" w:hAnsi="Verdana"/>
+          <w:color w:val="000000"/>
+          <w:sz w:val="24"/>
+          <w:szCs w:val="24"/>
+          <w:shd w:val="clear" w:color="auto" w:fill="FFFFFF"/>
+        </w:rPr>
+        <w:t xml:space="preserve">. </w:t>
+      </w:r>
+      <w:r>
+        <w:rPr>
+          <w:rFonts w:ascii="Verdana" w:hAnsi="Verdana"/>
+          <w:color w:val="000000"/>
+          <w:sz w:val="24"/>
+          <w:szCs w:val="24"/>
+          <w:shd w:val="clear" w:color="auto" w:fill="FFFFFF"/>
+        </w:rPr>
+        <w:t>CSS describes how HTML elements are to be displayed on screen, paper, or in othe</w:t>
+      </w:r>
+      <w:r>
+        <w:rPr>
+          <w:rFonts w:ascii="Verdana" w:hAnsi="Verdana"/>
+          <w:color w:val="000000"/>
+          <w:sz w:val="24"/>
+          <w:szCs w:val="24"/>
+          <w:shd w:val="clear" w:color="auto" w:fill="FFFFFF"/>
+        </w:rPr>
+        <w:t xml:space="preserve">r </w:t>
+      </w:r>
+      <w:r>
+        <w:rPr>
+          <w:rFonts w:ascii="Verdana" w:hAnsi="Verdana"/>
+          <w:color w:val="000000"/>
+          <w:sz w:val="24"/>
+          <w:szCs w:val="24"/>
+          <w:shd w:val="clear" w:color="auto" w:fill="FFFFFF"/>
+        </w:rPr>
+        <w:lastRenderedPageBreak/>
+        <w:t>media</w:t>
+      </w:r>
+      <w:r>
+        <w:rPr>
+          <w:rFonts w:ascii="Verdana" w:hAnsi="Verdana"/>
+          <w:color w:val="000000"/>
+          <w:sz w:val="24"/>
+          <w:szCs w:val="24"/>
+          <w:shd w:val="clear" w:color="auto" w:fill="FFFFFF"/>
+        </w:rPr>
+        <w:t xml:space="preserve">. </w:t>
+      </w:r>
+      <w:r>
+        <w:rPr>
+          <w:rFonts w:ascii="Verdana" w:hAnsi="Verdana"/>
+          <w:color w:val="000000"/>
+          <w:sz w:val="24"/>
+          <w:szCs w:val="24"/>
+          <w:shd w:val="clear" w:color="auto" w:fill="FFFFFF"/>
+        </w:rPr>
+        <w:t>CSS saves a lot of work. It can control the layout of multiple web pages all at onc</w:t>
+      </w:r>
+      <w:r>
+        <w:rPr>
+          <w:rFonts w:ascii="Verdana" w:hAnsi="Verdana"/>
+          <w:color w:val="000000"/>
+          <w:sz w:val="24"/>
+          <w:szCs w:val="24"/>
+          <w:shd w:val="clear" w:color="auto" w:fill="FFFFFF"/>
+        </w:rPr>
+        <w:t xml:space="preserve">e. </w:t>
+      </w:r>
+      <w:r>
+        <w:rPr>
+          <w:rFonts w:ascii="Verdana" w:hAnsi="Verdana"/>
+          <w:color w:val="000000"/>
+          <w:sz w:val="24"/>
+          <w:szCs w:val="24"/>
+          <w:shd w:val="clear" w:color="auto" w:fill="FFFFFF"/>
+        </w:rPr>
+        <w:t>External stylesheets are stored in CSS file</w:t>
+      </w:r>
+      <w:r>
+        <w:rPr>
+          <w:rFonts w:ascii="Verdana" w:hAnsi="Verdana"/>
+          <w:color w:val="000000"/>
+          <w:sz w:val="24"/>
+          <w:szCs w:val="24"/>
+          <w:shd w:val="clear" w:color="auto" w:fill="FFFFFF"/>
+        </w:rPr>
+        <w:t>s.</w:t>
+      </w:r>
+    </w:p>
+    <w:p>
+      <w:pPr>
+        <w:pStyle w:val="ListParagraph"/>
+        <w:ind w:left="1080"/>
+        <w:jc w:val="both"/>
+        <w:rPr>
+          <w:rFonts w:ascii="Verdana" w:hAnsi="Verdana"/>
+          <w:b/>
+          <w:bCs/>
+          <w:sz w:val="24"/>
+          <w:szCs w:val="24"/>
+        </w:rPr>
+      </w:pPr>
+    </w:p>
+    <w:p>
+      <w:pPr>
+        <w:pStyle w:val="ListParagraph"/>
+        <w:numPr>
+          <w:ilvl w:val="0"/>
+          <w:numId w:val="3"/>
+        </w:numPr>
+        <w:jc w:val="both"/>
+        <w:rPr>
+          <w:rFonts w:ascii="Verdana" w:hAnsi="Verdana"/>
+          <w:b/>
+          <w:bCs/>
+          <w:sz w:val="24"/>
+          <w:szCs w:val="24"/>
+        </w:rPr>
+      </w:pPr>
+      <w:r>
+        <w:rPr>
+          <w:rFonts w:ascii="Verdana" w:hAnsi="Verdana"/>
+          <w:b/>
+          <w:bCs/>
+          <w:sz w:val="24"/>
+          <w:szCs w:val="24"/>
+        </w:rPr>
+        <w:t xml:space="preserve">JavaScript </w:t>
+      </w:r>
+      <w:r>
+        <w:rPr>
+          <w:rFonts w:ascii="Verdana" w:hAnsi="Verdana"/>
+          <w:sz w:val="24"/>
+          <w:szCs w:val="24"/>
+        </w:rPr>
+        <w:t xml:space="preserve">– </w:t>
+      </w:r>
+      <w:r>
+        <w:rPr>
+          <w:rFonts w:ascii="Verdana" w:hAnsi="Verdana"/>
+          <w:color w:val="000000"/>
+          <w:sz w:val="24"/>
+          <w:szCs w:val="24"/>
+        </w:rPr>
+        <w:t>JavaScript is the world's most popular programming language</w:t>
+      </w:r>
+      <w:r>
+        <w:rPr>
+          <w:rFonts w:ascii="Verdana" w:hAnsi="Verdana"/>
+          <w:color w:val="000000"/>
+          <w:sz w:val="24"/>
+          <w:szCs w:val="24"/>
+        </w:rPr>
+        <w:t>.</w:t>
+      </w:r>
+      <w:r>
+        <w:rPr>
+          <w:rFonts w:ascii="Verdana" w:hAnsi="Verdana"/>
+          <w:color w:val="000000"/>
+          <w:sz w:val="24"/>
+          <w:szCs w:val="24"/>
+        </w:rPr>
+        <w:t xml:space="preserve"> </w:t>
+      </w:r>
+      <w:r>
+        <w:rPr>
+          <w:rFonts w:ascii="Verdana" w:hAnsi="Verdana"/>
+          <w:color w:val="000000"/>
+          <w:sz w:val="24"/>
+          <w:szCs w:val="24"/>
+        </w:rPr>
+        <w:t>JavaScript</w:t>
+      </w:r>
+      <w:r>
+        <w:rPr>
+          <w:rFonts w:ascii="Verdana" w:hAnsi="Verdana"/>
+          <w:color w:val="000000"/>
+          <w:sz w:val="24"/>
+          <w:szCs w:val="24"/>
+        </w:rPr>
+        <w:t xml:space="preserve"> is the programming language of the Web.</w:t>
+      </w:r>
+      <w:r>
+        <w:rPr>
+          <w:rFonts w:ascii="Verdana" w:hAnsi="Verdana"/>
+          <w:color w:val="000000"/>
+          <w:sz w:val="24"/>
+          <w:szCs w:val="24"/>
+        </w:rPr>
+        <w:t xml:space="preserve"> </w:t>
+      </w:r>
+      <w:r>
+        <w:rPr>
+          <w:rFonts w:ascii="Verdana" w:hAnsi="Verdana"/>
+          <w:color w:val="000000"/>
+          <w:sz w:val="24"/>
+          <w:szCs w:val="24"/>
+        </w:rPr>
+        <w:t>JavaScript</w:t>
+      </w:r>
+      <w:r>
+        <w:rPr>
+          <w:rFonts w:ascii="Verdana" w:hAnsi="Verdana"/>
+          <w:color w:val="000000"/>
+          <w:sz w:val="24"/>
+          <w:szCs w:val="24"/>
+        </w:rPr>
+        <w:t xml:space="preserve"> is easy to learn.</w:t>
+      </w:r>
+      <w:r>
+        <w:rPr>
+          <w:rFonts w:ascii="Verdana" w:hAnsi="Verdana"/>
+          <w:color w:val="000000"/>
+          <w:sz w:val="24"/>
+          <w:szCs w:val="24"/>
+        </w:rPr>
+        <w:t xml:space="preserve"> </w:t>
+      </w:r>
+      <w:r>
+        <w:rPr>
+          <w:rFonts w:ascii="Verdana" w:hAnsi="Verdana"/>
+          <w:color w:val="000000"/>
+          <w:sz w:val="24"/>
+          <w:szCs w:val="24"/>
+        </w:rPr>
+        <w:t>JavaScript</w:t>
+      </w:r>
+      <w:r>
+        <w:rPr>
+          <w:rFonts w:ascii="Verdana" w:hAnsi="Verdana"/>
+          <w:color w:val="000000"/>
+          <w:sz w:val="24"/>
+          <w:szCs w:val="24"/>
+        </w:rPr>
+        <w:t xml:space="preserve"> is used to program the </w:t>
+      </w:r>
+      <w:r>
+        <w:rPr>
+          <w:rFonts w:ascii="Verdana" w:hAnsi="Verdana"/>
+          <w:color w:val="000000"/>
+          <w:sz w:val="24"/>
+          <w:szCs w:val="24"/>
+        </w:rPr>
+        <w:t>behaviour</w:t>
+      </w:r>
+      <w:r>
+        <w:rPr>
+          <w:rFonts w:ascii="Verdana" w:hAnsi="Verdana"/>
+          <w:color w:val="000000"/>
+          <w:sz w:val="24"/>
+          <w:szCs w:val="24"/>
+        </w:rPr>
+        <w:t xml:space="preserve"> of Web pages.</w:t>
+      </w:r>
+    </w:p>
+    <w:p>
+      <w:pPr>
+        <w:pStyle w:val="ListParagraph"/>
+        <w:rPr>
+          <w:rFonts w:ascii="Verdana" w:hAnsi="Verdana"/>
+          <w:b/>
+          <w:bCs/>
+          <w:sz w:val="24"/>
+          <w:szCs w:val="24"/>
+        </w:rPr>
+      </w:pPr>
+    </w:p>
+    <w:p>
+      <w:pPr>
+        <w:pStyle w:val="ListParagraph"/>
+        <w:numPr>
+          <w:ilvl w:val="0"/>
+          <w:numId w:val="3"/>
+        </w:numPr>
+        <w:jc w:val="both"/>
+        <w:rPr>
+          <w:rFonts w:ascii="Verdana" w:hAnsi="Verdana"/>
+          <w:b/>
+          <w:bCs/>
+          <w:sz w:val="24"/>
+          <w:szCs w:val="24"/>
+        </w:rPr>
+      </w:pPr>
+    </w:p>
+    <w:p>
+      <w:pPr>
+        <w:jc w:val="both"/>
+        <w:rPr>
+          <w:rFonts w:ascii="Verdana" w:hAnsi="Verdana"/>
+          <w:b/>
+          <w:bCs/>
+          <w:sz w:val="24"/>
+          <w:szCs w:val="24"/>
+        </w:rPr>
+      </w:pPr>
+    </w:p>
+    <w:p>
+      <w:pPr>
+        <w:jc w:val="both"/>
+        <w:rPr>
+          <w:rFonts w:ascii="Verdana" w:hAnsi="Verdana"/>
+          <w:sz w:val="36"/>
+          <w:szCs w:val="36"/>
+        </w:rPr>
+      </w:pPr>
+      <w:r>
+        <w:rPr>
+          <w:rFonts w:ascii="Verdana" w:hAnsi="Verdana"/>
+          <w:b/>
+          <w:bCs/>
+          <w:sz w:val="36"/>
+          <w:szCs w:val="36"/>
+        </w:rPr>
+        <w:t>References:</w:t>
+      </w:r>
+    </w:p>
+    <w:p>
+      <w:pPr>
+        <w:pStyle w:val="ListParagraph"/>
+        <w:numPr>
+          <w:ilvl w:val="0"/>
+          <w:numId w:val="4"/>
+        </w:numPr>
+        <w:jc w:val="both"/>
+        <w:rPr>
+          <w:rFonts w:ascii="Verdana" w:hAnsi="Verdana"/>
+          <w:sz w:val="24"/>
+          <w:szCs w:val="24"/>
+        </w:rPr>
+      </w:pPr>
+      <w:hyperlink r:id="rId7" w:history="1">
+        <w:r>
+          <w:rPr>
+            <w:rStyle w:val="Hyperlink"/>
+            <w:rFonts w:ascii="Verdana" w:hAnsi="Verdana"/>
+            <w:sz w:val="24"/>
+            <w:szCs w:val="24"/>
+          </w:rPr>
+          <w:t>https://pythonbasics.org/what-is-flask-python/</w:t>
+        </w:r>
+      </w:hyperlink>
+    </w:p>
+    <w:p>
+      <w:pPr>
+        <w:pStyle w:val="ListParagraph"/>
+        <w:numPr>
+          <w:ilvl w:val="0"/>
+          <w:numId w:val="4"/>
+        </w:numPr>
+        <w:jc w:val="both"/>
+        <w:rPr>
+          <w:rFonts w:ascii="Verdana" w:hAnsi="Verdana"/>
+          <w:sz w:val="24"/>
+          <w:szCs w:val="24"/>
+        </w:rPr>
+      </w:pPr>
+      <w:hyperlink r:id="rId8" w:history="1">
+        <w:r>
+          <w:rPr>
+            <w:rStyle w:val="Hyperlink"/>
+            <w:rFonts w:ascii="Verdana" w:hAnsi="Verdana"/>
+            <w:sz w:val="24"/>
+            <w:szCs w:val="24"/>
+          </w:rPr>
+          <w:t>https://www.python.org/doc/essays/blurb/</w:t>
+        </w:r>
+      </w:hyperlink>
+      <w:r>
+        <w:rPr>
+          <w:rFonts w:ascii="Verdana" w:hAnsi="Verdana"/>
+          <w:sz w:val="24"/>
+          <w:szCs w:val="24"/>
+        </w:rPr>
+        <w:t xml:space="preserve"> </w:t>
+      </w:r>
+    </w:p>
+    <w:p>
+      <w:pPr>
+        <w:pStyle w:val="ListParagraph"/>
+        <w:numPr>
+          <w:ilvl w:val="0"/>
+          <w:numId w:val="4"/>
+        </w:numPr>
+        <w:jc w:val="both"/>
+        <w:rPr>
+          <w:rFonts w:ascii="Verdana" w:hAnsi="Verdana"/>
+          <w:sz w:val="24"/>
+          <w:szCs w:val="24"/>
+        </w:rPr>
+      </w:pPr>
+      <w:hyperlink r:id="rId9" w:history="1">
+        <w:r>
+          <w:rPr>
+            <w:rStyle w:val="Hyperlink"/>
+            <w:rFonts w:ascii="Verdana" w:hAnsi="Verdana"/>
+            <w:sz w:val="24"/>
+            <w:szCs w:val="24"/>
+          </w:rPr>
+          <w:t>https://www.w3schools.com/html/html_intro.asp</w:t>
+        </w:r>
+      </w:hyperlink>
+    </w:p>
+    <w:p>
+      <w:pPr>
+        <w:pStyle w:val="ListParagraph"/>
+        <w:numPr>
+          <w:ilvl w:val="0"/>
+          <w:numId w:val="4"/>
+        </w:numPr>
+        <w:jc w:val="both"/>
+        <w:rPr>
+          <w:rFonts w:ascii="Verdana" w:hAnsi="Verdana"/>
+          <w:sz w:val="24"/>
+          <w:szCs w:val="24"/>
+        </w:rPr>
+      </w:pPr>
+      <w:hyperlink r:id="rId10" w:history="1">
+        <w:r>
+          <w:rPr>
+            <w:rStyle w:val="Hyperlink"/>
+            <w:rFonts w:ascii="Verdana" w:hAnsi="Verdana"/>
+            <w:sz w:val="24"/>
+            <w:szCs w:val="24"/>
+          </w:rPr>
+          <w:t>https://www.w3schools.com/css/css_intro.asp</w:t>
+        </w:r>
+      </w:hyperlink>
+    </w:p>
+    <w:p>
+      <w:pPr>
+        <w:pStyle w:val="ListParagraph"/>
+        <w:numPr>
+          <w:ilvl w:val="0"/>
+          <w:numId w:val="4"/>
+        </w:numPr>
+        <w:jc w:val="both"/>
+        <w:rPr>
+          <w:rFonts w:ascii="Verdana" w:hAnsi="Verdana"/>
+          <w:sz w:val="24"/>
+          <w:szCs w:val="24"/>
+        </w:rPr>
+      </w:pPr>
+      <w:hyperlink r:id="rId11" w:history="1">
+        <w:r>
+          <w:rPr>
+            <w:rStyle w:val="Hyperlink"/>
+            <w:rFonts w:ascii="Verdana" w:hAnsi="Verdana"/>
+            <w:sz w:val="24"/>
+            <w:szCs w:val="24"/>
+          </w:rPr>
+          <w:t>https://www.w3schools.com/js/default.asp</w:t>
+        </w:r>
+      </w:hyperlink>
     </w:p>
     <w:sectPr>
-      <w:headerReference w:type="default" r:id="rId7"/>
+      <w:headerReference w:type="default" r:id="rId12"/>
       <w:pgSz w:w="12240" w:h="15840"/>
       <w:pgMar w:top="1440" w:right="1440" w:bottom="1440" w:left="1440" w:header="720" w:footer="720" w:gutter="0"/>
       <w:cols w:space="720"/>
@@ -755,6 +1303,95 @@
     </w:lvl>
   </w:abstractNum>
   <w:abstractNum w:abstractNumId="1" w15:restartNumberingAfterBreak="0">
+    <w:nsid w:val="05D32C04"/>
+    <w:multiLevelType w:val="hybridMultilevel"/>
+    <w:tmpl w:val="8E804534"/>
+    <w:lvl w:ilvl="0" w:tplc="0409000F">
+      <w:start w:val="1"/>
+      <w:numFmt w:val="decimal"/>
+      <w:lvlText w:val="%1."/>
+      <w:lvlJc w:val="left"/>
+      <w:pPr>
+        <w:ind w:left="720" w:hanging="360"/>
+      </w:pPr>
+      <w:rPr>
+        <w:rFonts w:hint="default"/>
+      </w:rPr>
+    </w:lvl>
+    <w:lvl w:ilvl="1" w:tplc="04090019" w:tentative="1">
+      <w:start w:val="1"/>
+      <w:numFmt w:val="lowerLetter"/>
+      <w:lvlText w:val="%2."/>
+      <w:lvlJc w:val="left"/>
+      <w:pPr>
+        <w:ind w:left="1440" w:hanging="360"/>
+      </w:pPr>
+    </w:lvl>
+    <w:lvl w:ilvl="2" w:tplc="0409001B" w:tentative="1">
+      <w:start w:val="1"/>
+      <w:numFmt w:val="lowerRoman"/>
+      <w:lvlText w:val="%3."/>
+      <w:lvlJc w:val="right"/>
+      <w:pPr>
+        <w:ind w:left="2160" w:hanging="180"/>
+      </w:pPr>
+    </w:lvl>
+    <w:lvl w:ilvl="3" w:tplc="0409000F" w:tentative="1">
+      <w:start w:val="1"/>
+      <w:numFmt w:val="decimal"/>
+      <w:lvlText w:val="%4."/>
+      <w:lvlJc w:val="left"/>
+      <w:pPr>
+        <w:ind w:left="2880" w:hanging="360"/>
+      </w:pPr>
+    </w:lvl>
+    <w:lvl w:ilvl="4" w:tplc="04090019" w:tentative="1">
+      <w:start w:val="1"/>
+      <w:numFmt w:val="lowerLetter"/>
+      <w:lvlText w:val="%5."/>
+      <w:lvlJc w:val="left"/>
+      <w:pPr>
+        <w:ind w:left="3600" w:hanging="360"/>
+      </w:pPr>
+    </w:lvl>
+    <w:lvl w:ilvl="5" w:tplc="0409001B" w:tentative="1">
+      <w:start w:val="1"/>
+      <w:numFmt w:val="lowerRoman"/>
+      <w:lvlText w:val="%6."/>
+      <w:lvlJc w:val="right"/>
+      <w:pPr>
+        <w:ind w:left="4320" w:hanging="180"/>
+      </w:pPr>
+    </w:lvl>
+    <w:lvl w:ilvl="6" w:tplc="0409000F" w:tentative="1">
+      <w:start w:val="1"/>
+      <w:numFmt w:val="decimal"/>
+      <w:lvlText w:val="%7."/>
+      <w:lvlJc w:val="left"/>
+      <w:pPr>
+        <w:ind w:left="5040" w:hanging="360"/>
+      </w:pPr>
+    </w:lvl>
+    <w:lvl w:ilvl="7" w:tplc="04090019" w:tentative="1">
+      <w:start w:val="1"/>
+      <w:numFmt w:val="lowerLetter"/>
+      <w:lvlText w:val="%8."/>
+      <w:lvlJc w:val="left"/>
+      <w:pPr>
+        <w:ind w:left="5760" w:hanging="360"/>
+      </w:pPr>
+    </w:lvl>
+    <w:lvl w:ilvl="8" w:tplc="0409001B" w:tentative="1">
+      <w:start w:val="1"/>
+      <w:numFmt w:val="lowerRoman"/>
+      <w:lvlText w:val="%9."/>
+      <w:lvlJc w:val="right"/>
+      <w:pPr>
+        <w:ind w:left="6480" w:hanging="180"/>
+      </w:pPr>
+    </w:lvl>
+  </w:abstractNum>
+  <w:abstractNum w:abstractNumId="2" w15:restartNumberingAfterBreak="0">
     <w:nsid w:val="3A2029A4"/>
     <w:multiLevelType w:val="hybridMultilevel"/>
     <w:tmpl w:val="AAB8C102"/>
@@ -845,7 +1482,7 @@
       </w:pPr>
     </w:lvl>
   </w:abstractNum>
-  <w:abstractNum w:abstractNumId="2" w15:restartNumberingAfterBreak="0">
+  <w:abstractNum w:abstractNumId="3" w15:restartNumberingAfterBreak="0">
     <w:nsid w:val="41B921FE"/>
     <w:multiLevelType w:val="hybridMultilevel"/>
     <w:tmpl w:val="F78E96EC"/>
@@ -938,9 +1575,12 @@
     <w:abstractNumId w:val="0"/>
   </w:num>
   <w:num w:numId="2" w16cid:durableId="1997491468">
+    <w:abstractNumId w:val="3"/>
+  </w:num>
+  <w:num w:numId="3" w16cid:durableId="1253928810">
     <w:abstractNumId w:val="2"/>
   </w:num>
-  <w:num w:numId="3" w16cid:durableId="1253928810">
+  <w:num w:numId="4" w16cid:durableId="1420255937">
     <w:abstractNumId w:val="1"/>
   </w:num>
 </w:numbering>
@@ -1443,6 +2083,29 @@
       <w:contextualSpacing/>
     </w:pPr>
   </w:style>
+  <w:style w:type="character" w:styleId="Hyperlink">
+    <w:name w:val="Hyperlink"/>
+    <w:basedOn w:val="DefaultParagraphFont"/>
+    <w:uiPriority w:val="99"/>
+    <w:unhideWhenUsed/>
+    <w:rsid w:val="001470B7"/>
+    <w:rPr>
+      <w:color w:val="0000FF" w:themeColor="hyperlink"/>
+      <w:u w:val="single"/>
+    </w:rPr>
+  </w:style>
+  <w:style w:type="character" w:styleId="UnresolvedMention">
+    <w:name w:val="Unresolved Mention"/>
+    <w:basedOn w:val="DefaultParagraphFont"/>
+    <w:uiPriority w:val="99"/>
+    <w:semiHidden/>
+    <w:unhideWhenUsed/>
+    <w:rsid w:val="001470B7"/>
+    <w:rPr>
+      <w:color w:val="605E5C"/>
+      <w:shd w:val="clear" w:color="auto" w:fill="E1DFDD"/>
+    </w:rPr>
+  </w:style>
 </w:styles>
 </file>
 

</xml_diff>

<commit_message>
v0.1.0 - Frontend code for home page added; remove some unwanted resources. Newsletter done, Footer done, Hero section done, register and login fronend done, register and login backend left, share remaining, reset password remaining.
</commit_message>
<xml_diff>
--- a/Documentation/TransferVillage.docx
+++ b/Documentation/TransferVillage.docx
@@ -4,16 +4,6 @@
   <w:body>
     <w:p>
       <w:pPr>
-        <w:jc w:val="both"/>
-        <w:rPr>
-          <w:rFonts w:ascii="Verdana" w:hAnsi="Verdana"/>
-          <w:b/>
-          <w:bCs/>
-          <w:sz w:val="24"/>
-          <w:szCs w:val="24"/>
-        </w:rPr>
-      </w:pPr>
-      <w:r>
         <w:rPr>
           <w:rFonts w:ascii="Verdana" w:hAnsi="Verdana"/>
           <w:b/>
@@ -21,6 +11,199 @@
           <w:sz w:val="36"/>
           <w:szCs w:val="36"/>
         </w:rPr>
+      </w:pPr>
+      <w:r>
+        <w:rPr>
+          <w:rFonts w:ascii="Verdana" w:hAnsi="Verdana"/>
+          <w:b/>
+          <w:bCs/>
+          <w:sz w:val="36"/>
+          <w:szCs w:val="36"/>
+        </w:rPr>
+        <w:t>INDEX:</w:t>
+      </w:r>
+    </w:p>
+    <w:p>
+      <w:pPr>
+        <w:pStyle w:val="ListParagraph"/>
+        <w:numPr>
+          <w:ilvl w:val="0"/>
+          <w:numId w:val="7"/>
+        </w:numPr>
+        <w:jc w:val="both"/>
+        <w:rPr>
+          <w:rFonts w:ascii="Verdana" w:hAnsi="Verdana"/>
+          <w:b/>
+          <w:bCs/>
+          <w:sz w:val="36"/>
+          <w:szCs w:val="36"/>
+        </w:rPr>
+      </w:pPr>
+      <w:r>
+        <w:rPr>
+          <w:rFonts w:ascii="Verdana" w:hAnsi="Verdana"/>
+          <w:b/>
+          <w:bCs/>
+          <w:sz w:val="36"/>
+          <w:szCs w:val="36"/>
+        </w:rPr>
+        <w:t>Problem Statement</w:t>
+      </w:r>
+    </w:p>
+    <w:p>
+      <w:pPr>
+        <w:pStyle w:val="ListParagraph"/>
+        <w:numPr>
+          <w:ilvl w:val="0"/>
+          <w:numId w:val="7"/>
+        </w:numPr>
+        <w:jc w:val="both"/>
+        <w:rPr>
+          <w:rFonts w:ascii="Verdana" w:hAnsi="Verdana"/>
+          <w:b/>
+          <w:bCs/>
+          <w:sz w:val="36"/>
+          <w:szCs w:val="36"/>
+        </w:rPr>
+      </w:pPr>
+      <w:r>
+        <w:rPr>
+          <w:rFonts w:ascii="Verdana" w:hAnsi="Verdana"/>
+          <w:b/>
+          <w:bCs/>
+          <w:sz w:val="36"/>
+          <w:szCs w:val="36"/>
+        </w:rPr>
+        <w:t>Objectives</w:t>
+      </w:r>
+    </w:p>
+    <w:p>
+      <w:pPr>
+        <w:pStyle w:val="ListParagraph"/>
+        <w:numPr>
+          <w:ilvl w:val="0"/>
+          <w:numId w:val="7"/>
+        </w:numPr>
+        <w:jc w:val="both"/>
+        <w:rPr>
+          <w:rFonts w:ascii="Verdana" w:hAnsi="Verdana"/>
+          <w:b/>
+          <w:bCs/>
+          <w:sz w:val="36"/>
+          <w:szCs w:val="36"/>
+        </w:rPr>
+      </w:pPr>
+      <w:r>
+        <w:rPr>
+          <w:rFonts w:ascii="Verdana" w:hAnsi="Verdana"/>
+          <w:b/>
+          <w:bCs/>
+          <w:sz w:val="36"/>
+          <w:szCs w:val="36"/>
+        </w:rPr>
+        <w:t>Tools and Technologies</w:t>
+      </w:r>
+    </w:p>
+    <w:p>
+      <w:pPr>
+        <w:pStyle w:val="ListParagraph"/>
+        <w:numPr>
+          <w:ilvl w:val="0"/>
+          <w:numId w:val="7"/>
+        </w:numPr>
+        <w:jc w:val="both"/>
+        <w:rPr>
+          <w:rFonts w:ascii="Verdana" w:hAnsi="Verdana"/>
+          <w:b/>
+          <w:bCs/>
+          <w:sz w:val="36"/>
+          <w:szCs w:val="36"/>
+        </w:rPr>
+      </w:pPr>
+      <w:r>
+        <w:rPr>
+          <w:rFonts w:ascii="Verdana" w:hAnsi="Verdana"/>
+          <w:b/>
+          <w:bCs/>
+          <w:sz w:val="36"/>
+          <w:szCs w:val="36"/>
+        </w:rPr>
+        <w:t>Working</w:t>
+      </w:r>
+    </w:p>
+    <w:p>
+      <w:pPr>
+        <w:pStyle w:val="ListParagraph"/>
+        <w:numPr>
+          <w:ilvl w:val="0"/>
+          <w:numId w:val="7"/>
+        </w:numPr>
+        <w:jc w:val="both"/>
+        <w:rPr>
+          <w:rFonts w:ascii="Verdana" w:hAnsi="Verdana"/>
+          <w:b/>
+          <w:bCs/>
+          <w:sz w:val="36"/>
+          <w:szCs w:val="36"/>
+        </w:rPr>
+      </w:pPr>
+      <w:r>
+        <w:rPr>
+          <w:rFonts w:ascii="Verdana" w:hAnsi="Verdana"/>
+          <w:b/>
+          <w:bCs/>
+          <w:sz w:val="36"/>
+          <w:szCs w:val="36"/>
+        </w:rPr>
+        <w:t>Reference</w:t>
+      </w:r>
+    </w:p>
+    <w:p>
+      <w:pPr>
+        <w:pStyle w:val="ListParagraph"/>
+        <w:numPr>
+          <w:ilvl w:val="0"/>
+          <w:numId w:val="7"/>
+        </w:numPr>
+        <w:rPr>
+          <w:rFonts w:ascii="Verdana" w:hAnsi="Verdana"/>
+          <w:b/>
+          <w:bCs/>
+          <w:sz w:val="36"/>
+          <w:szCs w:val="36"/>
+        </w:rPr>
+      </w:pPr>
+      <w:r>
+        <w:rPr>
+          <w:rFonts w:ascii="Verdana" w:hAnsi="Verdana"/>
+          <w:b/>
+          <w:bCs/>
+          <w:sz w:val="36"/>
+          <w:szCs w:val="36"/>
+        </w:rPr>
+        <w:br w:type="page"/>
+      </w:r>
+    </w:p>
+    <w:p>
+      <w:pPr>
+        <w:jc w:val="both"/>
+        <w:rPr>
+          <w:rFonts w:ascii="Verdana" w:hAnsi="Verdana"/>
+          <w:b/>
+          <w:bCs/>
+          <w:sz w:val="24"/>
+          <w:szCs w:val="24"/>
+        </w:rPr>
+      </w:pPr>
+      <w:r>
+        <w:rPr>
+          <w:rFonts w:ascii="Verdana" w:hAnsi="Verdana"/>
+          <w:b/>
+          <w:bCs/>
+          <w:sz w:val="36"/>
+          <w:szCs w:val="36"/>
+        </w:rPr>
+        <w:lastRenderedPageBreak/>
         <w:t>Problem statement:</w:t>
       </w:r>
     </w:p>
@@ -103,7 +286,25 @@
           <w:sz w:val="24"/>
           <w:szCs w:val="24"/>
         </w:rPr>
-        <w:t xml:space="preserve"> As there are a lot of data, the data needs to be shared for any business purpose. But the main problem while sharing </w:t>
+        <w:t xml:space="preserve"> As there </w:t>
+      </w:r>
+      <w:proofErr w:type="gramStart"/>
+      <w:r>
+        <w:rPr>
+          <w:rFonts w:ascii="Verdana" w:hAnsi="Verdana"/>
+          <w:sz w:val="24"/>
+          <w:szCs w:val="24"/>
+        </w:rPr>
+        <w:t>are</w:t>
+      </w:r>
+      <w:proofErr w:type="gramEnd"/>
+      <w:r>
+        <w:rPr>
+          <w:rFonts w:ascii="Verdana" w:hAnsi="Verdana"/>
+          <w:sz w:val="24"/>
+          <w:szCs w:val="24"/>
+        </w:rPr>
+        <w:t xml:space="preserve"> a lot of data, the data needs to be shared for any business purpose. But the main problem while sharing </w:t>
       </w:r>
       <w:r>
         <w:rPr>
@@ -399,6 +600,330 @@
           <w:rFonts w:ascii="Verdana" w:hAnsi="Verdana"/>
           <w:b/>
           <w:bCs/>
+          <w:sz w:val="24"/>
+          <w:szCs w:val="24"/>
+        </w:rPr>
+      </w:pPr>
+      <w:r>
+        <w:rPr>
+          <w:rFonts w:ascii="Verdana" w:hAnsi="Verdana"/>
+          <w:b/>
+          <w:bCs/>
+          <w:sz w:val="36"/>
+          <w:szCs w:val="36"/>
+        </w:rPr>
+        <w:t>Objective</w:t>
+      </w:r>
+      <w:r>
+        <w:rPr>
+          <w:rFonts w:ascii="Verdana" w:hAnsi="Verdana"/>
+          <w:b/>
+          <w:bCs/>
+          <w:sz w:val="36"/>
+          <w:szCs w:val="36"/>
+        </w:rPr>
+        <w:t>s</w:t>
+      </w:r>
+      <w:r>
+        <w:rPr>
+          <w:rFonts w:ascii="Verdana" w:hAnsi="Verdana"/>
+          <w:b/>
+          <w:bCs/>
+          <w:sz w:val="36"/>
+          <w:szCs w:val="36"/>
+        </w:rPr>
+        <w:t>:</w:t>
+      </w:r>
+    </w:p>
+    <w:p>
+      <w:pPr>
+        <w:jc w:val="both"/>
+        <w:rPr>
+          <w:rFonts w:ascii="Verdana" w:hAnsi="Verdana"/>
+          <w:sz w:val="24"/>
+          <w:szCs w:val="24"/>
+        </w:rPr>
+      </w:pPr>
+      <w:r>
+        <w:rPr>
+          <w:rFonts w:ascii="Verdana" w:hAnsi="Verdana"/>
+          <w:b/>
+          <w:bCs/>
+          <w:sz w:val="36"/>
+          <w:szCs w:val="36"/>
+        </w:rPr>
+        <w:tab/>
+      </w:r>
+      <w:r>
+        <w:rPr>
+          <w:rFonts w:ascii="Verdana" w:hAnsi="Verdana"/>
+          <w:sz w:val="24"/>
+          <w:szCs w:val="24"/>
+        </w:rPr>
+        <w:t>The objectives of this project are-</w:t>
+      </w:r>
+    </w:p>
+    <w:p>
+      <w:pPr>
+        <w:pStyle w:val="ListParagraph"/>
+        <w:numPr>
+          <w:ilvl w:val="0"/>
+          <w:numId w:val="6"/>
+        </w:numPr>
+        <w:jc w:val="both"/>
+        <w:rPr>
+          <w:rFonts w:ascii="Verdana" w:hAnsi="Verdana"/>
+          <w:sz w:val="24"/>
+          <w:szCs w:val="24"/>
+        </w:rPr>
+      </w:pPr>
+      <w:r>
+        <w:rPr>
+          <w:rFonts w:ascii="Verdana" w:hAnsi="Verdana"/>
+          <w:b/>
+          <w:bCs/>
+          <w:sz w:val="24"/>
+          <w:szCs w:val="24"/>
+        </w:rPr>
+        <w:t xml:space="preserve">Security </w:t>
+      </w:r>
+      <w:r>
+        <w:rPr>
+          <w:rFonts w:ascii="Verdana" w:hAnsi="Verdana"/>
+          <w:sz w:val="24"/>
+          <w:szCs w:val="24"/>
+        </w:rPr>
+        <w:t>–</w:t>
+      </w:r>
+      <w:r>
+        <w:rPr>
+          <w:rFonts w:ascii="Verdana" w:hAnsi="Verdana"/>
+          <w:sz w:val="24"/>
+          <w:szCs w:val="24"/>
+        </w:rPr>
+        <w:t xml:space="preserve"> </w:t>
+      </w:r>
+      <w:r>
+        <w:rPr>
+          <w:rFonts w:ascii="Verdana" w:hAnsi="Verdana"/>
+          <w:sz w:val="24"/>
+          <w:szCs w:val="24"/>
+        </w:rPr>
+        <w:t xml:space="preserve">The files can be password protected. </w:t>
+      </w:r>
+      <w:r>
+        <w:rPr>
+          <w:rFonts w:ascii="Verdana" w:hAnsi="Verdana"/>
+          <w:sz w:val="24"/>
+          <w:szCs w:val="24"/>
+        </w:rPr>
+        <w:t>Users</w:t>
+      </w:r>
+      <w:r>
+        <w:rPr>
+          <w:rFonts w:ascii="Verdana" w:hAnsi="Verdana"/>
+          <w:sz w:val="24"/>
+          <w:szCs w:val="24"/>
+        </w:rPr>
+        <w:t xml:space="preserve"> can opt-in for an option to add </w:t>
+      </w:r>
+      <w:r>
+        <w:rPr>
+          <w:rFonts w:ascii="Verdana" w:hAnsi="Verdana"/>
+          <w:sz w:val="24"/>
+          <w:szCs w:val="24"/>
+        </w:rPr>
+        <w:t xml:space="preserve">the </w:t>
+      </w:r>
+      <w:r>
+        <w:rPr>
+          <w:rFonts w:ascii="Verdana" w:hAnsi="Verdana"/>
+          <w:sz w:val="24"/>
+          <w:szCs w:val="24"/>
+        </w:rPr>
+        <w:t>password.</w:t>
+      </w:r>
+    </w:p>
+    <w:p>
+      <w:pPr>
+        <w:pStyle w:val="ListParagraph"/>
+        <w:numPr>
+          <w:ilvl w:val="0"/>
+          <w:numId w:val="6"/>
+        </w:numPr>
+        <w:jc w:val="both"/>
+        <w:rPr>
+          <w:rFonts w:ascii="Verdana" w:hAnsi="Verdana"/>
+          <w:sz w:val="24"/>
+          <w:szCs w:val="24"/>
+        </w:rPr>
+      </w:pPr>
+      <w:r>
+        <w:rPr>
+          <w:rFonts w:ascii="Verdana" w:hAnsi="Verdana"/>
+          <w:b/>
+          <w:bCs/>
+          <w:sz w:val="24"/>
+          <w:szCs w:val="24"/>
+        </w:rPr>
+        <w:t>File Size</w:t>
+      </w:r>
+      <w:r>
+        <w:rPr>
+          <w:rFonts w:ascii="Verdana" w:hAnsi="Verdana"/>
+          <w:sz w:val="24"/>
+          <w:szCs w:val="24"/>
+        </w:rPr>
+        <w:t xml:space="preserve"> – Using </w:t>
+      </w:r>
+      <w:r>
+        <w:rPr>
+          <w:rFonts w:ascii="Verdana" w:hAnsi="Verdana"/>
+          <w:sz w:val="24"/>
+          <w:szCs w:val="24"/>
+        </w:rPr>
+        <w:t xml:space="preserve">Gmail only up to approximately 25 </w:t>
+      </w:r>
+      <w:r>
+        <w:rPr>
+          <w:rFonts w:ascii="Verdana" w:hAnsi="Verdana"/>
+          <w:sz w:val="24"/>
+          <w:szCs w:val="24"/>
+        </w:rPr>
+        <w:t>MB</w:t>
+      </w:r>
+      <w:r>
+        <w:rPr>
+          <w:rFonts w:ascii="Verdana" w:hAnsi="Verdana"/>
+          <w:sz w:val="24"/>
+          <w:szCs w:val="24"/>
+        </w:rPr>
+        <w:t xml:space="preserve"> </w:t>
+      </w:r>
+      <w:r>
+        <w:rPr>
+          <w:rFonts w:ascii="Verdana" w:hAnsi="Verdana"/>
+          <w:sz w:val="24"/>
+          <w:szCs w:val="24"/>
+        </w:rPr>
+        <w:t>files</w:t>
+      </w:r>
+      <w:r>
+        <w:rPr>
+          <w:rFonts w:ascii="Verdana" w:hAnsi="Verdana"/>
+          <w:sz w:val="24"/>
+          <w:szCs w:val="24"/>
+        </w:rPr>
+        <w:t xml:space="preserve"> can be shared</w:t>
+      </w:r>
+      <w:r>
+        <w:rPr>
+          <w:rFonts w:ascii="Verdana" w:hAnsi="Verdana"/>
+          <w:sz w:val="24"/>
+          <w:szCs w:val="24"/>
+        </w:rPr>
+        <w:t>, using Transfer Village</w:t>
+      </w:r>
+      <w:r>
+        <w:rPr>
+          <w:rFonts w:ascii="Verdana" w:hAnsi="Verdana"/>
+          <w:sz w:val="24"/>
+          <w:szCs w:val="24"/>
+        </w:rPr>
+        <w:t xml:space="preserve"> more than 25 MB </w:t>
+      </w:r>
+      <w:r>
+        <w:rPr>
+          <w:rFonts w:ascii="Verdana" w:hAnsi="Verdana"/>
+          <w:sz w:val="24"/>
+          <w:szCs w:val="24"/>
+        </w:rPr>
+        <w:t>files</w:t>
+      </w:r>
+      <w:r>
+        <w:rPr>
+          <w:rFonts w:ascii="Verdana" w:hAnsi="Verdana"/>
+          <w:sz w:val="24"/>
+          <w:szCs w:val="24"/>
+        </w:rPr>
+        <w:t xml:space="preserve"> can be shared.</w:t>
+      </w:r>
+    </w:p>
+    <w:p>
+      <w:pPr>
+        <w:pStyle w:val="ListParagraph"/>
+        <w:numPr>
+          <w:ilvl w:val="0"/>
+          <w:numId w:val="6"/>
+        </w:numPr>
+        <w:jc w:val="both"/>
+        <w:rPr>
+          <w:rFonts w:ascii="Verdana" w:hAnsi="Verdana"/>
+          <w:sz w:val="24"/>
+          <w:szCs w:val="24"/>
+        </w:rPr>
+      </w:pPr>
+      <w:r>
+        <w:rPr>
+          <w:rFonts w:ascii="Verdana" w:hAnsi="Verdana"/>
+          <w:b/>
+          <w:bCs/>
+          <w:sz w:val="24"/>
+          <w:szCs w:val="24"/>
+        </w:rPr>
+        <w:t>File Format</w:t>
+      </w:r>
+      <w:r>
+        <w:rPr>
+          <w:rFonts w:ascii="Verdana" w:hAnsi="Verdana"/>
+          <w:sz w:val="24"/>
+          <w:szCs w:val="24"/>
+        </w:rPr>
+        <w:t xml:space="preserve"> </w:t>
+      </w:r>
+      <w:r>
+        <w:rPr>
+          <w:rFonts w:ascii="Verdana" w:hAnsi="Verdana"/>
+          <w:sz w:val="24"/>
+          <w:szCs w:val="24"/>
+        </w:rPr>
+        <w:t>–</w:t>
+      </w:r>
+      <w:r>
+        <w:rPr>
+          <w:rFonts w:ascii="Verdana" w:hAnsi="Verdana"/>
+          <w:sz w:val="24"/>
+          <w:szCs w:val="24"/>
+        </w:rPr>
+        <w:t xml:space="preserve"> </w:t>
+      </w:r>
+      <w:r>
+        <w:rPr>
+          <w:rFonts w:ascii="Verdana" w:hAnsi="Verdana"/>
+          <w:sz w:val="24"/>
+          <w:szCs w:val="24"/>
+        </w:rPr>
+        <w:t>For sharing a pdf file which is in the word file format, the first user needs to convert that file using third-party software. Now using Transfer Village, you can convert the word file to pdf on-the-fly and directly share it.</w:t>
+      </w:r>
+    </w:p>
+    <w:p>
+      <w:pPr>
+        <w:rPr>
+          <w:rFonts w:ascii="Verdana" w:hAnsi="Verdana"/>
+          <w:b/>
+          <w:bCs/>
+          <w:sz w:val="36"/>
+          <w:szCs w:val="36"/>
+        </w:rPr>
+      </w:pPr>
+    </w:p>
+    <w:p>
+      <w:pPr>
+        <w:jc w:val="both"/>
+        <w:rPr>
+          <w:rFonts w:ascii="Verdana" w:hAnsi="Verdana"/>
+          <w:b/>
+          <w:bCs/>
           <w:sz w:val="36"/>
           <w:szCs w:val="36"/>
         </w:rPr>
@@ -514,85 +1039,14 @@
     <w:p>
       <w:pPr>
         <w:pStyle w:val="ListParagraph"/>
-        <w:numPr>
-          <w:ilvl w:val="0"/>
-          <w:numId w:val="3"/>
-        </w:numPr>
-        <w:jc w:val="both"/>
-        <w:rPr>
-          <w:rFonts w:ascii="Verdana" w:hAnsi="Verdana"/>
-          <w:b/>
-          <w:bCs/>
-          <w:sz w:val="24"/>
-          <w:szCs w:val="24"/>
-        </w:rPr>
-      </w:pPr>
-      <w:r>
-        <w:rPr>
-          <w:rFonts w:ascii="Verdana" w:hAnsi="Verdana"/>
-          <w:b/>
-          <w:bCs/>
-          <w:sz w:val="24"/>
-          <w:szCs w:val="24"/>
-        </w:rPr>
-        <w:t>Python</w:t>
-      </w:r>
-      <w:r>
-        <w:rPr>
-          <w:rFonts w:ascii="Verdana" w:hAnsi="Verdana"/>
-          <w:sz w:val="24"/>
-          <w:szCs w:val="24"/>
-        </w:rPr>
-        <w:t xml:space="preserve"> </w:t>
-      </w:r>
-      <w:r>
-        <w:rPr>
-          <w:rFonts w:ascii="Verdana" w:hAnsi="Verdana"/>
-          <w:sz w:val="24"/>
-          <w:szCs w:val="24"/>
-        </w:rPr>
-        <w:t>–</w:t>
-      </w:r>
-      <w:r>
-        <w:rPr>
-          <w:rFonts w:ascii="Verdana" w:hAnsi="Verdana"/>
-          <w:sz w:val="24"/>
-          <w:szCs w:val="24"/>
-        </w:rPr>
-        <w:t xml:space="preserve"> </w:t>
-      </w:r>
-      <w:r>
-        <w:rPr>
-          <w:rFonts w:ascii="Verdana" w:hAnsi="Verdana"/>
-          <w:sz w:val="24"/>
-          <w:szCs w:val="24"/>
-        </w:rPr>
-        <w:t xml:space="preserve">Python is </w:t>
-      </w:r>
-      <w:r>
-        <w:rPr>
-          <w:rFonts w:ascii="Verdana" w:hAnsi="Verdana"/>
-          <w:sz w:val="24"/>
-          <w:szCs w:val="24"/>
-        </w:rPr>
-        <w:t xml:space="preserve">an interpreted, object-oriented, high-level programming language with dynamic semantics. </w:t>
-      </w:r>
-      <w:r>
-        <w:rPr>
-          <w:rFonts w:ascii="Verdana" w:hAnsi="Verdana"/>
-          <w:sz w:val="24"/>
-          <w:szCs w:val="24"/>
-        </w:rPr>
-        <w:t>It’s high-level built-in data structures, combined with dynamic typing and dynamic binding, make it very attractive for Rapid Application Development</w:t>
-      </w:r>
-      <w:r>
-        <w:rPr>
-          <w:rFonts w:ascii="Verdana" w:hAnsi="Verdana"/>
-          <w:sz w:val="24"/>
-          <w:szCs w:val="24"/>
-        </w:rPr>
-        <w:t>, as well as for use as a scripting or glue language to connect existing components together.</w:t>
-      </w:r>
+        <w:ind w:left="1080"/>
+        <w:jc w:val="both"/>
+        <w:rPr>
+          <w:rFonts w:ascii="Verdana" w:hAnsi="Verdana"/>
+          <w:sz w:val="24"/>
+          <w:szCs w:val="24"/>
+        </w:rPr>
+      </w:pPr>
     </w:p>
     <w:p>
       <w:pPr>
@@ -618,7 +1072,8 @@
           <w:sz w:val="24"/>
           <w:szCs w:val="24"/>
         </w:rPr>
-        <w:t>HTML</w:t>
+        <w:lastRenderedPageBreak/>
+        <w:t>Python</w:t>
       </w:r>
       <w:r>
         <w:rPr>
@@ -650,23 +1105,39 @@
           <w:sz w:val="24"/>
           <w:szCs w:val="24"/>
         </w:rPr>
-        <w:t xml:space="preserve">HTML stands for Hyper Text Markup Language. HTML is the standard markup language for creating Web pages. HTML describes the structure of a Web page. HTML consists of a series of elements. HTML elements tell the browser how to display the content. HTML </w:t>
-      </w:r>
-      <w:r>
-        <w:rPr>
-          <w:rFonts w:ascii="Verdana" w:hAnsi="Verdana"/>
-          <w:sz w:val="24"/>
-          <w:szCs w:val="24"/>
-        </w:rPr>
-        <w:t>elements</w:t>
-      </w:r>
-      <w:r>
-        <w:rPr>
-          <w:rFonts w:ascii="Verdana" w:hAnsi="Verdana"/>
-          <w:sz w:val="24"/>
-          <w:szCs w:val="24"/>
-        </w:rPr>
-        <w:t xml:space="preserve"> label pieces of content such as “this is a heading”, “this is a paragraph”, “this is a link”, etc.</w:t>
+        <w:t xml:space="preserve">Python is </w:t>
+      </w:r>
+      <w:r>
+        <w:rPr>
+          <w:rFonts w:ascii="Verdana" w:hAnsi="Verdana"/>
+          <w:sz w:val="24"/>
+          <w:szCs w:val="24"/>
+        </w:rPr>
+        <w:t xml:space="preserve">an interpreted, object-oriented, high-level programming language with dynamic semantics. </w:t>
+      </w:r>
+      <w:r>
+        <w:rPr>
+          <w:rFonts w:ascii="Verdana" w:hAnsi="Verdana"/>
+          <w:sz w:val="24"/>
+          <w:szCs w:val="24"/>
+        </w:rPr>
+        <w:t>Its</w:t>
+      </w:r>
+      <w:r>
+        <w:rPr>
+          <w:rFonts w:ascii="Verdana" w:hAnsi="Verdana"/>
+          <w:sz w:val="24"/>
+          <w:szCs w:val="24"/>
+        </w:rPr>
+        <w:t xml:space="preserve"> high-level built-in data structures, combined with dynamic typing and dynamic binding, make it very attractive for Rapid Application Development</w:t>
+      </w:r>
+      <w:r>
+        <w:rPr>
+          <w:rFonts w:ascii="Verdana" w:hAnsi="Verdana"/>
+          <w:sz w:val="24"/>
+          <w:szCs w:val="24"/>
+        </w:rPr>
+        <w:t>, as well as for use as a scripting or glue language to connect existing components together.</w:t>
       </w:r>
     </w:p>
     <w:p>
@@ -707,124 +1178,55 @@
           <w:sz w:val="24"/>
           <w:szCs w:val="24"/>
         </w:rPr>
-        <w:t>CSS</w:t>
-      </w:r>
-      <w:r>
-        <w:rPr>
-          <w:rFonts w:ascii="Verdana" w:hAnsi="Verdana"/>
-          <w:sz w:val="24"/>
-          <w:szCs w:val="24"/>
-        </w:rPr>
-        <w:t xml:space="preserve"> – </w:t>
-      </w:r>
-      <w:r>
-        <w:rPr>
-          <w:rFonts w:ascii="Verdana" w:hAnsi="Verdana"/>
-          <w:sz w:val="24"/>
-          <w:szCs w:val="24"/>
-        </w:rPr>
-        <w:t xml:space="preserve">CSS stands for </w:t>
-      </w:r>
-      <w:r>
-        <w:rPr>
-          <w:rFonts w:ascii="Verdana" w:hAnsi="Verdana"/>
-          <w:color w:val="000000"/>
-          <w:sz w:val="24"/>
-          <w:szCs w:val="24"/>
-          <w:shd w:val="clear" w:color="auto" w:fill="FFFFFF"/>
-        </w:rPr>
-        <w:t>Cascading Style Sheets</w:t>
-      </w:r>
-      <w:r>
-        <w:rPr>
-          <w:rFonts w:ascii="Verdana" w:hAnsi="Verdana"/>
-          <w:color w:val="000000"/>
-          <w:sz w:val="24"/>
-          <w:szCs w:val="24"/>
-          <w:shd w:val="clear" w:color="auto" w:fill="FFFFFF"/>
-        </w:rPr>
-        <w:t xml:space="preserve">. </w:t>
-      </w:r>
-      <w:r>
-        <w:rPr>
-          <w:rFonts w:ascii="Verdana" w:hAnsi="Verdana"/>
-          <w:color w:val="000000"/>
-          <w:sz w:val="24"/>
-          <w:szCs w:val="24"/>
-          <w:shd w:val="clear" w:color="auto" w:fill="FFFFFF"/>
-        </w:rPr>
-        <w:t>CSS describes how HTML elements are to be displayed on screen, paper, or in othe</w:t>
-      </w:r>
-      <w:r>
-        <w:rPr>
-          <w:rFonts w:ascii="Verdana" w:hAnsi="Verdana"/>
-          <w:color w:val="000000"/>
-          <w:sz w:val="24"/>
-          <w:szCs w:val="24"/>
-          <w:shd w:val="clear" w:color="auto" w:fill="FFFFFF"/>
-        </w:rPr>
-        <w:t xml:space="preserve">r </w:t>
-      </w:r>
-      <w:r>
-        <w:rPr>
-          <w:rFonts w:ascii="Verdana" w:hAnsi="Verdana"/>
-          <w:color w:val="000000"/>
-          <w:sz w:val="24"/>
-          <w:szCs w:val="24"/>
-          <w:shd w:val="clear" w:color="auto" w:fill="FFFFFF"/>
-        </w:rPr>
-        <w:lastRenderedPageBreak/>
-        <w:t>media</w:t>
-      </w:r>
-      <w:r>
-        <w:rPr>
-          <w:rFonts w:ascii="Verdana" w:hAnsi="Verdana"/>
-          <w:color w:val="000000"/>
-          <w:sz w:val="24"/>
-          <w:szCs w:val="24"/>
-          <w:shd w:val="clear" w:color="auto" w:fill="FFFFFF"/>
-        </w:rPr>
-        <w:t xml:space="preserve">. </w:t>
-      </w:r>
-      <w:r>
-        <w:rPr>
-          <w:rFonts w:ascii="Verdana" w:hAnsi="Verdana"/>
-          <w:color w:val="000000"/>
-          <w:sz w:val="24"/>
-          <w:szCs w:val="24"/>
-          <w:shd w:val="clear" w:color="auto" w:fill="FFFFFF"/>
-        </w:rPr>
-        <w:t>CSS saves a lot of work. It can control the layout of multiple web pages all at onc</w:t>
-      </w:r>
-      <w:r>
-        <w:rPr>
-          <w:rFonts w:ascii="Verdana" w:hAnsi="Verdana"/>
-          <w:color w:val="000000"/>
-          <w:sz w:val="24"/>
-          <w:szCs w:val="24"/>
-          <w:shd w:val="clear" w:color="auto" w:fill="FFFFFF"/>
-        </w:rPr>
-        <w:t xml:space="preserve">e. </w:t>
-      </w:r>
-      <w:r>
-        <w:rPr>
-          <w:rFonts w:ascii="Verdana" w:hAnsi="Verdana"/>
-          <w:color w:val="000000"/>
-          <w:sz w:val="24"/>
-          <w:szCs w:val="24"/>
-          <w:shd w:val="clear" w:color="auto" w:fill="FFFFFF"/>
-        </w:rPr>
-        <w:t>External stylesheets are stored in CSS file</w:t>
-      </w:r>
-      <w:r>
-        <w:rPr>
-          <w:rFonts w:ascii="Verdana" w:hAnsi="Verdana"/>
-          <w:color w:val="000000"/>
-          <w:sz w:val="24"/>
-          <w:szCs w:val="24"/>
-          <w:shd w:val="clear" w:color="auto" w:fill="FFFFFF"/>
-        </w:rPr>
-        <w:t>s.</w:t>
+        <w:t>HTML</w:t>
+      </w:r>
+      <w:r>
+        <w:rPr>
+          <w:rFonts w:ascii="Verdana" w:hAnsi="Verdana"/>
+          <w:sz w:val="24"/>
+          <w:szCs w:val="24"/>
+        </w:rPr>
+        <w:t xml:space="preserve"> </w:t>
+      </w:r>
+      <w:r>
+        <w:rPr>
+          <w:rFonts w:ascii="Verdana" w:hAnsi="Verdana"/>
+          <w:sz w:val="24"/>
+          <w:szCs w:val="24"/>
+        </w:rPr>
+        <w:t>–</w:t>
+      </w:r>
+      <w:r>
+        <w:rPr>
+          <w:rFonts w:ascii="Verdana" w:hAnsi="Verdana"/>
+          <w:sz w:val="24"/>
+          <w:szCs w:val="24"/>
+        </w:rPr>
+        <w:t xml:space="preserve"> </w:t>
+      </w:r>
+      <w:r>
+        <w:rPr>
+          <w:rFonts w:ascii="Verdana" w:hAnsi="Verdana"/>
+          <w:sz w:val="24"/>
+          <w:szCs w:val="24"/>
+        </w:rPr>
+        <w:t xml:space="preserve">HTML stands for Hyper Text Markup Language. HTML is the standard markup language for creating Web pages. HTML describes the structure of a Web page. HTML consists of a series of elements. HTML elements tell the browser how to display the content. HTML </w:t>
+      </w:r>
+      <w:r>
+        <w:rPr>
+          <w:rFonts w:ascii="Verdana" w:hAnsi="Verdana"/>
+          <w:sz w:val="24"/>
+          <w:szCs w:val="24"/>
+        </w:rPr>
+        <w:t>elements</w:t>
+      </w:r>
+      <w:r>
+        <w:rPr>
+          <w:rFonts w:ascii="Verdana" w:hAnsi="Verdana"/>
+          <w:sz w:val="24"/>
+          <w:szCs w:val="24"/>
+        </w:rPr>
+        <w:t xml:space="preserve"> label pieces of content such as “this is a heading”, “this is a paragraph”, “this is a link”, etc.</w:t>
       </w:r>
     </w:p>
     <w:p>
@@ -865,15 +1267,23 @@
           <w:sz w:val="24"/>
           <w:szCs w:val="24"/>
         </w:rPr>
-        <w:t xml:space="preserve">JavaScript </w:t>
-      </w:r>
-      <w:r>
-        <w:rPr>
-          <w:rFonts w:ascii="Verdana" w:hAnsi="Verdana"/>
-          <w:sz w:val="24"/>
-          <w:szCs w:val="24"/>
-        </w:rPr>
-        <w:t xml:space="preserve">– </w:t>
+        <w:t>CSS</w:t>
+      </w:r>
+      <w:r>
+        <w:rPr>
+          <w:rFonts w:ascii="Verdana" w:hAnsi="Verdana"/>
+          <w:sz w:val="24"/>
+          <w:szCs w:val="24"/>
+        </w:rPr>
+        <w:t xml:space="preserve"> – </w:t>
+      </w:r>
+      <w:r>
+        <w:rPr>
+          <w:rFonts w:ascii="Verdana" w:hAnsi="Verdana"/>
+          <w:sz w:val="24"/>
+          <w:szCs w:val="24"/>
+        </w:rPr>
+        <w:t xml:space="preserve">CSS stands for </w:t>
       </w:r>
       <w:r>
         <w:rPr>
@@ -881,8 +1291,9 @@
           <w:color w:val="000000"/>
           <w:sz w:val="24"/>
           <w:szCs w:val="24"/>
-        </w:rPr>
-        <w:t>JavaScript is the world's most popular programming language</w:t>
+          <w:shd w:val="clear" w:color="auto" w:fill="FFFFFF"/>
+        </w:rPr>
+        <w:t xml:space="preserve">Cascading Style Sheets. CSS describes how HTML elements are </w:t>
       </w:r>
       <w:r>
         <w:rPr>
@@ -890,8 +1301,9 @@
           <w:color w:val="000000"/>
           <w:sz w:val="24"/>
           <w:szCs w:val="24"/>
-        </w:rPr>
-        <w:t>.</w:t>
+          <w:shd w:val="clear" w:color="auto" w:fill="FFFFFF"/>
+        </w:rPr>
+        <w:t>displayed</w:t>
       </w:r>
       <w:r>
         <w:rPr>
@@ -899,8 +1311,9 @@
           <w:color w:val="000000"/>
           <w:sz w:val="24"/>
           <w:szCs w:val="24"/>
-        </w:rPr>
-        <w:t xml:space="preserve"> </w:t>
+          <w:shd w:val="clear" w:color="auto" w:fill="FFFFFF"/>
+        </w:rPr>
+        <w:t xml:space="preserve"> on screen, paper, or in other media</w:t>
       </w:r>
       <w:r>
         <w:rPr>
@@ -908,94 +1321,16 @@
           <w:color w:val="000000"/>
           <w:sz w:val="24"/>
           <w:szCs w:val="24"/>
-        </w:rPr>
-        <w:t>JavaScript</w:t>
-      </w:r>
-      <w:r>
-        <w:rPr>
-          <w:rFonts w:ascii="Verdana" w:hAnsi="Verdana"/>
-          <w:color w:val="000000"/>
-          <w:sz w:val="24"/>
-          <w:szCs w:val="24"/>
-        </w:rPr>
-        <w:t xml:space="preserve"> is the programming language of the Web.</w:t>
-      </w:r>
-      <w:r>
-        <w:rPr>
-          <w:rFonts w:ascii="Verdana" w:hAnsi="Verdana"/>
-          <w:color w:val="000000"/>
-          <w:sz w:val="24"/>
-          <w:szCs w:val="24"/>
-        </w:rPr>
-        <w:t xml:space="preserve"> </w:t>
-      </w:r>
-      <w:r>
-        <w:rPr>
-          <w:rFonts w:ascii="Verdana" w:hAnsi="Verdana"/>
-          <w:color w:val="000000"/>
-          <w:sz w:val="24"/>
-          <w:szCs w:val="24"/>
-        </w:rPr>
-        <w:t>JavaScript</w:t>
-      </w:r>
-      <w:r>
-        <w:rPr>
-          <w:rFonts w:ascii="Verdana" w:hAnsi="Verdana"/>
-          <w:color w:val="000000"/>
-          <w:sz w:val="24"/>
-          <w:szCs w:val="24"/>
-        </w:rPr>
-        <w:t xml:space="preserve"> is easy to learn.</w:t>
-      </w:r>
-      <w:r>
-        <w:rPr>
-          <w:rFonts w:ascii="Verdana" w:hAnsi="Verdana"/>
-          <w:color w:val="000000"/>
-          <w:sz w:val="24"/>
-          <w:szCs w:val="24"/>
-        </w:rPr>
-        <w:t xml:space="preserve"> </w:t>
-      </w:r>
-      <w:r>
-        <w:rPr>
-          <w:rFonts w:ascii="Verdana" w:hAnsi="Verdana"/>
-          <w:color w:val="000000"/>
-          <w:sz w:val="24"/>
-          <w:szCs w:val="24"/>
-        </w:rPr>
-        <w:t>JavaScript</w:t>
-      </w:r>
-      <w:r>
-        <w:rPr>
-          <w:rFonts w:ascii="Verdana" w:hAnsi="Verdana"/>
-          <w:color w:val="000000"/>
-          <w:sz w:val="24"/>
-          <w:szCs w:val="24"/>
-        </w:rPr>
-        <w:t xml:space="preserve"> is used to program the </w:t>
-      </w:r>
-      <w:r>
-        <w:rPr>
-          <w:rFonts w:ascii="Verdana" w:hAnsi="Verdana"/>
-          <w:color w:val="000000"/>
-          <w:sz w:val="24"/>
-          <w:szCs w:val="24"/>
-        </w:rPr>
-        <w:t>behaviour</w:t>
-      </w:r>
-      <w:r>
-        <w:rPr>
-          <w:rFonts w:ascii="Verdana" w:hAnsi="Verdana"/>
-          <w:color w:val="000000"/>
-          <w:sz w:val="24"/>
-          <w:szCs w:val="24"/>
-        </w:rPr>
-        <w:t xml:space="preserve"> of Web pages.</w:t>
+          <w:shd w:val="clear" w:color="auto" w:fill="FFFFFF"/>
+        </w:rPr>
+        <w:t>. CSS saves a lot of work. It can control the layout of multiple web pages all at once. External stylesheets are stored in CSS files.</w:t>
       </w:r>
     </w:p>
     <w:p>
       <w:pPr>
         <w:pStyle w:val="ListParagraph"/>
+        <w:ind w:left="1080"/>
+        <w:jc w:val="both"/>
         <w:rPr>
           <w:rFonts w:ascii="Verdana" w:hAnsi="Verdana"/>
           <w:b/>
@@ -1021,6 +1356,369 @@
           <w:szCs w:val="24"/>
         </w:rPr>
       </w:pPr>
+      <w:r>
+        <w:rPr>
+          <w:rFonts w:ascii="Verdana" w:hAnsi="Verdana"/>
+          <w:b/>
+          <w:bCs/>
+          <w:sz w:val="24"/>
+          <w:szCs w:val="24"/>
+        </w:rPr>
+        <w:t xml:space="preserve">JavaScript </w:t>
+      </w:r>
+      <w:r>
+        <w:rPr>
+          <w:rFonts w:ascii="Verdana" w:hAnsi="Verdana"/>
+          <w:sz w:val="24"/>
+          <w:szCs w:val="24"/>
+        </w:rPr>
+        <w:t xml:space="preserve">– </w:t>
+      </w:r>
+      <w:r>
+        <w:rPr>
+          <w:rFonts w:ascii="Verdana" w:hAnsi="Verdana"/>
+          <w:color w:val="000000"/>
+          <w:sz w:val="24"/>
+          <w:szCs w:val="24"/>
+        </w:rPr>
+        <w:t>JavaScript is the world's most popular programming language</w:t>
+      </w:r>
+      <w:r>
+        <w:rPr>
+          <w:rFonts w:ascii="Verdana" w:hAnsi="Verdana"/>
+          <w:color w:val="000000"/>
+          <w:sz w:val="24"/>
+          <w:szCs w:val="24"/>
+        </w:rPr>
+        <w:t>.</w:t>
+      </w:r>
+      <w:r>
+        <w:rPr>
+          <w:rFonts w:ascii="Verdana" w:hAnsi="Verdana"/>
+          <w:color w:val="000000"/>
+          <w:sz w:val="24"/>
+          <w:szCs w:val="24"/>
+        </w:rPr>
+        <w:t xml:space="preserve"> </w:t>
+      </w:r>
+      <w:r>
+        <w:rPr>
+          <w:rFonts w:ascii="Verdana" w:hAnsi="Verdana"/>
+          <w:color w:val="000000"/>
+          <w:sz w:val="24"/>
+          <w:szCs w:val="24"/>
+        </w:rPr>
+        <w:t>JavaScript</w:t>
+      </w:r>
+      <w:r>
+        <w:rPr>
+          <w:rFonts w:ascii="Verdana" w:hAnsi="Verdana"/>
+          <w:color w:val="000000"/>
+          <w:sz w:val="24"/>
+          <w:szCs w:val="24"/>
+        </w:rPr>
+        <w:t xml:space="preserve"> is the programming language of the Web.</w:t>
+      </w:r>
+      <w:r>
+        <w:rPr>
+          <w:rFonts w:ascii="Verdana" w:hAnsi="Verdana"/>
+          <w:color w:val="000000"/>
+          <w:sz w:val="24"/>
+          <w:szCs w:val="24"/>
+        </w:rPr>
+        <w:t xml:space="preserve"> </w:t>
+      </w:r>
+      <w:r>
+        <w:rPr>
+          <w:rFonts w:ascii="Verdana" w:hAnsi="Verdana"/>
+          <w:color w:val="000000"/>
+          <w:sz w:val="24"/>
+          <w:szCs w:val="24"/>
+        </w:rPr>
+        <w:t>JavaScript</w:t>
+      </w:r>
+      <w:r>
+        <w:rPr>
+          <w:rFonts w:ascii="Verdana" w:hAnsi="Verdana"/>
+          <w:color w:val="000000"/>
+          <w:sz w:val="24"/>
+          <w:szCs w:val="24"/>
+        </w:rPr>
+        <w:t xml:space="preserve"> is easy to learn.</w:t>
+      </w:r>
+      <w:r>
+        <w:rPr>
+          <w:rFonts w:ascii="Verdana" w:hAnsi="Verdana"/>
+          <w:color w:val="000000"/>
+          <w:sz w:val="24"/>
+          <w:szCs w:val="24"/>
+        </w:rPr>
+        <w:t xml:space="preserve"> </w:t>
+      </w:r>
+      <w:r>
+        <w:rPr>
+          <w:rFonts w:ascii="Verdana" w:hAnsi="Verdana"/>
+          <w:color w:val="000000"/>
+          <w:sz w:val="24"/>
+          <w:szCs w:val="24"/>
+        </w:rPr>
+        <w:t>JavaScript</w:t>
+      </w:r>
+      <w:r>
+        <w:rPr>
+          <w:rFonts w:ascii="Verdana" w:hAnsi="Verdana"/>
+          <w:color w:val="000000"/>
+          <w:sz w:val="24"/>
+          <w:szCs w:val="24"/>
+        </w:rPr>
+        <w:t xml:space="preserve"> is used to program the </w:t>
+      </w:r>
+      <w:r>
+        <w:rPr>
+          <w:rFonts w:ascii="Verdana" w:hAnsi="Verdana"/>
+          <w:color w:val="000000"/>
+          <w:sz w:val="24"/>
+          <w:szCs w:val="24"/>
+        </w:rPr>
+        <w:t>behaviour</w:t>
+      </w:r>
+      <w:r>
+        <w:rPr>
+          <w:rFonts w:ascii="Verdana" w:hAnsi="Verdana"/>
+          <w:color w:val="000000"/>
+          <w:sz w:val="24"/>
+          <w:szCs w:val="24"/>
+        </w:rPr>
+        <w:t xml:space="preserve"> of Web pages.</w:t>
+      </w:r>
+    </w:p>
+    <w:p>
+      <w:pPr>
+        <w:pStyle w:val="ListParagraph"/>
+        <w:rPr>
+          <w:rFonts w:ascii="Verdana" w:hAnsi="Verdana"/>
+          <w:b/>
+          <w:bCs/>
+          <w:sz w:val="24"/>
+          <w:szCs w:val="24"/>
+        </w:rPr>
+      </w:pPr>
+    </w:p>
+    <w:p>
+      <w:pPr>
+        <w:pStyle w:val="ListParagraph"/>
+        <w:numPr>
+          <w:ilvl w:val="0"/>
+          <w:numId w:val="3"/>
+        </w:numPr>
+        <w:jc w:val="both"/>
+        <w:rPr>
+          <w:rFonts w:ascii="Verdana" w:hAnsi="Verdana"/>
+          <w:b/>
+          <w:bCs/>
+          <w:sz w:val="24"/>
+          <w:szCs w:val="24"/>
+        </w:rPr>
+      </w:pPr>
+      <w:r>
+        <w:rPr>
+          <w:rFonts w:ascii="Verdana" w:hAnsi="Verdana"/>
+          <w:b/>
+          <w:bCs/>
+          <w:sz w:val="24"/>
+          <w:szCs w:val="24"/>
+        </w:rPr>
+        <w:t>Object Storage</w:t>
+      </w:r>
+      <w:r>
+        <w:rPr>
+          <w:rFonts w:ascii="Verdana" w:hAnsi="Verdana"/>
+          <w:sz w:val="24"/>
+          <w:szCs w:val="24"/>
+        </w:rPr>
+        <w:t xml:space="preserve"> - </w:t>
+      </w:r>
+      <w:r>
+        <w:rPr>
+          <w:rFonts w:ascii="Verdana" w:hAnsi="Verdana" w:cs="Arial"/>
+          <w:sz w:val="24"/>
+          <w:szCs w:val="24"/>
+          <w:shd w:val="clear" w:color="auto" w:fill="FFFFFF"/>
+        </w:rPr>
+        <w:t xml:space="preserve">Object storage, also known as object-based storage, is a computer data storage architecture designed to handle large amounts of unstructured data. Unlike other architectures, it designates data as distinct units, bundled with metadata and a unique identifier that can be used to locate and access each data </w:t>
+      </w:r>
+      <w:r>
+        <w:rPr>
+          <w:rFonts w:ascii="Verdana" w:hAnsi="Verdana" w:cs="Arial"/>
+          <w:sz w:val="24"/>
+          <w:szCs w:val="24"/>
+          <w:shd w:val="clear" w:color="auto" w:fill="FFFFFF"/>
+        </w:rPr>
+        <w:t>unit.</w:t>
+      </w:r>
+      <w:r>
+        <w:rPr>
+          <w:rFonts w:ascii="Verdana" w:hAnsi="Verdana" w:cs="Arial"/>
+          <w:sz w:val="24"/>
+          <w:szCs w:val="24"/>
+          <w:shd w:val="clear" w:color="auto" w:fill="FFFFFF"/>
+        </w:rPr>
+        <w:t xml:space="preserve"> </w:t>
+      </w:r>
+      <w:r>
+        <w:rPr>
+          <w:rFonts w:ascii="Verdana" w:hAnsi="Verdana"/>
+          <w:sz w:val="24"/>
+          <w:szCs w:val="24"/>
+          <w:shd w:val="clear" w:color="auto" w:fill="FFFFFF"/>
+        </w:rPr>
+        <w:t>These units—or objects—can be stored on-premises, but are typically stored in the cloud, making them easily accessible from anywhere. Due to object storage’s scale-out capabilities, there are few limits to its scalability, and it’s less costly to store large data volumes than other options, such as block storage.</w:t>
+      </w:r>
+    </w:p>
+    <w:p>
+      <w:pPr>
+        <w:jc w:val="both"/>
+        <w:rPr>
+          <w:rFonts w:ascii="Verdana" w:hAnsi="Verdana"/>
+          <w:b/>
+          <w:bCs/>
+          <w:sz w:val="24"/>
+          <w:szCs w:val="24"/>
+        </w:rPr>
+      </w:pPr>
+    </w:p>
+    <w:p>
+      <w:pPr>
+        <w:jc w:val="both"/>
+        <w:rPr>
+          <w:rFonts w:ascii="Verdana" w:hAnsi="Verdana"/>
+          <w:b/>
+          <w:bCs/>
+          <w:sz w:val="24"/>
+          <w:szCs w:val="24"/>
+        </w:rPr>
+      </w:pPr>
+      <w:r>
+        <w:rPr>
+          <w:rFonts w:ascii="Verdana" w:hAnsi="Verdana"/>
+          <w:b/>
+          <w:bCs/>
+          <w:sz w:val="36"/>
+          <w:szCs w:val="36"/>
+        </w:rPr>
+        <w:t>Working</w:t>
+      </w:r>
+      <w:r>
+        <w:rPr>
+          <w:rFonts w:ascii="Verdana" w:hAnsi="Verdana"/>
+          <w:b/>
+          <w:bCs/>
+          <w:sz w:val="36"/>
+          <w:szCs w:val="36"/>
+        </w:rPr>
+        <w:t>:</w:t>
+      </w:r>
+    </w:p>
+    <w:p>
+      <w:pPr>
+        <w:pStyle w:val="ListParagraph"/>
+        <w:numPr>
+          <w:ilvl w:val="0"/>
+          <w:numId w:val="5"/>
+        </w:numPr>
+        <w:jc w:val="both"/>
+        <w:rPr>
+          <w:rFonts w:ascii="Verdana" w:hAnsi="Verdana"/>
+          <w:sz w:val="24"/>
+          <w:szCs w:val="24"/>
+        </w:rPr>
+      </w:pPr>
+      <w:r>
+        <w:rPr>
+          <w:rFonts w:ascii="Verdana" w:hAnsi="Verdana"/>
+          <w:sz w:val="24"/>
+          <w:szCs w:val="24"/>
+        </w:rPr>
+        <w:lastRenderedPageBreak/>
+        <w:t>The new user will register and login on to the website.</w:t>
+      </w:r>
+    </w:p>
+    <w:p>
+      <w:pPr>
+        <w:pStyle w:val="ListParagraph"/>
+        <w:numPr>
+          <w:ilvl w:val="0"/>
+          <w:numId w:val="5"/>
+        </w:numPr>
+        <w:jc w:val="both"/>
+        <w:rPr>
+          <w:rFonts w:ascii="Verdana" w:hAnsi="Verdana"/>
+          <w:sz w:val="24"/>
+          <w:szCs w:val="24"/>
+        </w:rPr>
+      </w:pPr>
+      <w:r>
+        <w:rPr>
+          <w:rFonts w:ascii="Verdana" w:hAnsi="Verdana"/>
+          <w:sz w:val="24"/>
+          <w:szCs w:val="24"/>
+        </w:rPr>
+        <w:t>User will upload a file with options to choose from like whether he/she wants to make a file password protected or not. Whether he/she wants to expire the link for the file?</w:t>
+      </w:r>
+    </w:p>
+    <w:p>
+      <w:pPr>
+        <w:pStyle w:val="ListParagraph"/>
+        <w:numPr>
+          <w:ilvl w:val="0"/>
+          <w:numId w:val="5"/>
+        </w:numPr>
+        <w:jc w:val="both"/>
+        <w:rPr>
+          <w:rFonts w:ascii="Verdana" w:hAnsi="Verdana"/>
+          <w:sz w:val="24"/>
+          <w:szCs w:val="24"/>
+        </w:rPr>
+      </w:pPr>
+      <w:r>
+        <w:rPr>
+          <w:rFonts w:ascii="Verdana" w:hAnsi="Verdana"/>
+          <w:sz w:val="24"/>
+          <w:szCs w:val="24"/>
+        </w:rPr>
+        <w:t>Once everything is uploaded, a unique link will be shown for sharing.</w:t>
+      </w:r>
+    </w:p>
+    <w:p>
+      <w:pPr>
+        <w:pStyle w:val="ListParagraph"/>
+        <w:numPr>
+          <w:ilvl w:val="0"/>
+          <w:numId w:val="5"/>
+        </w:numPr>
+        <w:jc w:val="both"/>
+        <w:rPr>
+          <w:rFonts w:ascii="Verdana" w:hAnsi="Verdana"/>
+          <w:sz w:val="24"/>
+          <w:szCs w:val="24"/>
+        </w:rPr>
+      </w:pPr>
+      <w:r>
+        <w:rPr>
+          <w:rFonts w:ascii="Verdana" w:hAnsi="Verdana"/>
+          <w:sz w:val="24"/>
+          <w:szCs w:val="24"/>
+        </w:rPr>
+        <w:t>The user</w:t>
+      </w:r>
+      <w:r>
+        <w:rPr>
+          <w:rFonts w:ascii="Verdana" w:hAnsi="Verdana"/>
+          <w:sz w:val="24"/>
+          <w:szCs w:val="24"/>
+        </w:rPr>
+        <w:t xml:space="preserve"> will share that link.</w:t>
+      </w:r>
     </w:p>
     <w:p>
       <w:pPr>
@@ -1175,9 +1873,12 @@
         </w:numPr>
         <w:jc w:val="both"/>
         <w:rPr>
-          <w:rFonts w:ascii="Verdana" w:hAnsi="Verdana"/>
-          <w:sz w:val="24"/>
-          <w:szCs w:val="24"/>
+          <w:rStyle w:val="Hyperlink"/>
+          <w:rFonts w:ascii="Verdana" w:hAnsi="Verdana"/>
+          <w:color w:val="auto"/>
+          <w:sz w:val="24"/>
+          <w:szCs w:val="24"/>
+          <w:u w:val="none"/>
         </w:rPr>
       </w:pPr>
       <w:hyperlink r:id="rId11" w:history="1">
@@ -1192,8 +1893,44 @@
         </w:r>
       </w:hyperlink>
     </w:p>
+    <w:p>
+      <w:pPr>
+        <w:pStyle w:val="ListParagraph"/>
+        <w:numPr>
+          <w:ilvl w:val="0"/>
+          <w:numId w:val="4"/>
+        </w:numPr>
+        <w:jc w:val="both"/>
+        <w:rPr>
+          <w:rFonts w:ascii="Verdana" w:hAnsi="Verdana"/>
+          <w:sz w:val="24"/>
+          <w:szCs w:val="24"/>
+        </w:rPr>
+      </w:pPr>
+      <w:hyperlink r:id="rId12" w:history="1">
+        <w:r>
+          <w:rPr>
+            <w:rStyle w:val="Hyperlink"/>
+            <w:rFonts w:ascii="Verdana" w:hAnsi="Verdana"/>
+            <w:sz w:val="24"/>
+            <w:szCs w:val="24"/>
+          </w:rPr>
+          <w:t>https://cloud.google.com/learn/what-is-object-storage</w:t>
+        </w:r>
+      </w:hyperlink>
+    </w:p>
+    <w:p>
+      <w:pPr>
+        <w:jc w:val="both"/>
+        <w:rPr>
+          <w:rFonts w:ascii="Verdana" w:hAnsi="Verdana"/>
+          <w:sz w:val="24"/>
+          <w:szCs w:val="24"/>
+        </w:rPr>
+      </w:pPr>
+    </w:p>
     <w:sectPr>
-      <w:headerReference w:type="default" r:id="rId12"/>
+      <w:headerReference w:type="default" r:id="rId13"/>
       <w:pgSz w:w="12240" w:h="15840"/>
       <w:pgMar w:top="1440" w:right="1440" w:bottom="1440" w:left="1440" w:header="720" w:footer="720" w:gutter="0"/>
       <w:cols w:space="720"/>
@@ -1571,6 +2308,273 @@
       </w:pPr>
     </w:lvl>
   </w:abstractNum>
+  <w:abstractNum w:abstractNumId="4" w15:restartNumberingAfterBreak="0">
+    <w:nsid w:val="4B4B37AB"/>
+    <w:multiLevelType w:val="hybridMultilevel"/>
+    <w:tmpl w:val="80687392"/>
+    <w:lvl w:ilvl="0" w:tplc="0409000F">
+      <w:start w:val="1"/>
+      <w:numFmt w:val="decimal"/>
+      <w:lvlText w:val="%1."/>
+      <w:lvlJc w:val="left"/>
+      <w:pPr>
+        <w:ind w:left="720" w:hanging="360"/>
+      </w:pPr>
+      <w:rPr>
+        <w:rFonts w:hint="default"/>
+      </w:rPr>
+    </w:lvl>
+    <w:lvl w:ilvl="1" w:tplc="04090019" w:tentative="1">
+      <w:start w:val="1"/>
+      <w:numFmt w:val="lowerLetter"/>
+      <w:lvlText w:val="%2."/>
+      <w:lvlJc w:val="left"/>
+      <w:pPr>
+        <w:ind w:left="1440" w:hanging="360"/>
+      </w:pPr>
+    </w:lvl>
+    <w:lvl w:ilvl="2" w:tplc="0409001B" w:tentative="1">
+      <w:start w:val="1"/>
+      <w:numFmt w:val="lowerRoman"/>
+      <w:lvlText w:val="%3."/>
+      <w:lvlJc w:val="right"/>
+      <w:pPr>
+        <w:ind w:left="2160" w:hanging="180"/>
+      </w:pPr>
+    </w:lvl>
+    <w:lvl w:ilvl="3" w:tplc="0409000F" w:tentative="1">
+      <w:start w:val="1"/>
+      <w:numFmt w:val="decimal"/>
+      <w:lvlText w:val="%4."/>
+      <w:lvlJc w:val="left"/>
+      <w:pPr>
+        <w:ind w:left="2880" w:hanging="360"/>
+      </w:pPr>
+    </w:lvl>
+    <w:lvl w:ilvl="4" w:tplc="04090019" w:tentative="1">
+      <w:start w:val="1"/>
+      <w:numFmt w:val="lowerLetter"/>
+      <w:lvlText w:val="%5."/>
+      <w:lvlJc w:val="left"/>
+      <w:pPr>
+        <w:ind w:left="3600" w:hanging="360"/>
+      </w:pPr>
+    </w:lvl>
+    <w:lvl w:ilvl="5" w:tplc="0409001B" w:tentative="1">
+      <w:start w:val="1"/>
+      <w:numFmt w:val="lowerRoman"/>
+      <w:lvlText w:val="%6."/>
+      <w:lvlJc w:val="right"/>
+      <w:pPr>
+        <w:ind w:left="4320" w:hanging="180"/>
+      </w:pPr>
+    </w:lvl>
+    <w:lvl w:ilvl="6" w:tplc="0409000F" w:tentative="1">
+      <w:start w:val="1"/>
+      <w:numFmt w:val="decimal"/>
+      <w:lvlText w:val="%7."/>
+      <w:lvlJc w:val="left"/>
+      <w:pPr>
+        <w:ind w:left="5040" w:hanging="360"/>
+      </w:pPr>
+    </w:lvl>
+    <w:lvl w:ilvl="7" w:tplc="04090019" w:tentative="1">
+      <w:start w:val="1"/>
+      <w:numFmt w:val="lowerLetter"/>
+      <w:lvlText w:val="%8."/>
+      <w:lvlJc w:val="left"/>
+      <w:pPr>
+        <w:ind w:left="5760" w:hanging="360"/>
+      </w:pPr>
+    </w:lvl>
+    <w:lvl w:ilvl="8" w:tplc="0409001B" w:tentative="1">
+      <w:start w:val="1"/>
+      <w:numFmt w:val="lowerRoman"/>
+      <w:lvlText w:val="%9."/>
+      <w:lvlJc w:val="right"/>
+      <w:pPr>
+        <w:ind w:left="6480" w:hanging="180"/>
+      </w:pPr>
+    </w:lvl>
+  </w:abstractNum>
+  <w:abstractNum w:abstractNumId="5" w15:restartNumberingAfterBreak="0">
+    <w:nsid w:val="68170624"/>
+    <w:multiLevelType w:val="hybridMultilevel"/>
+    <w:tmpl w:val="BE7AD8D4"/>
+    <w:lvl w:ilvl="0" w:tplc="71820344">
+      <w:start w:val="1"/>
+      <w:numFmt w:val="decimal"/>
+      <w:lvlText w:val="%1."/>
+      <w:lvlJc w:val="left"/>
+      <w:pPr>
+        <w:ind w:left="1080" w:hanging="720"/>
+      </w:pPr>
+      <w:rPr>
+        <w:rFonts w:hint="default"/>
+      </w:rPr>
+    </w:lvl>
+    <w:lvl w:ilvl="1" w:tplc="04090019" w:tentative="1">
+      <w:start w:val="1"/>
+      <w:numFmt w:val="lowerLetter"/>
+      <w:lvlText w:val="%2."/>
+      <w:lvlJc w:val="left"/>
+      <w:pPr>
+        <w:ind w:left="1440" w:hanging="360"/>
+      </w:pPr>
+    </w:lvl>
+    <w:lvl w:ilvl="2" w:tplc="0409001B" w:tentative="1">
+      <w:start w:val="1"/>
+      <w:numFmt w:val="lowerRoman"/>
+      <w:lvlText w:val="%3."/>
+      <w:lvlJc w:val="right"/>
+      <w:pPr>
+        <w:ind w:left="2160" w:hanging="180"/>
+      </w:pPr>
+    </w:lvl>
+    <w:lvl w:ilvl="3" w:tplc="0409000F" w:tentative="1">
+      <w:start w:val="1"/>
+      <w:numFmt w:val="decimal"/>
+      <w:lvlText w:val="%4."/>
+      <w:lvlJc w:val="left"/>
+      <w:pPr>
+        <w:ind w:left="2880" w:hanging="360"/>
+      </w:pPr>
+    </w:lvl>
+    <w:lvl w:ilvl="4" w:tplc="04090019" w:tentative="1">
+      <w:start w:val="1"/>
+      <w:numFmt w:val="lowerLetter"/>
+      <w:lvlText w:val="%5."/>
+      <w:lvlJc w:val="left"/>
+      <w:pPr>
+        <w:ind w:left="3600" w:hanging="360"/>
+      </w:pPr>
+    </w:lvl>
+    <w:lvl w:ilvl="5" w:tplc="0409001B" w:tentative="1">
+      <w:start w:val="1"/>
+      <w:numFmt w:val="lowerRoman"/>
+      <w:lvlText w:val="%6."/>
+      <w:lvlJc w:val="right"/>
+      <w:pPr>
+        <w:ind w:left="4320" w:hanging="180"/>
+      </w:pPr>
+    </w:lvl>
+    <w:lvl w:ilvl="6" w:tplc="0409000F" w:tentative="1">
+      <w:start w:val="1"/>
+      <w:numFmt w:val="decimal"/>
+      <w:lvlText w:val="%7."/>
+      <w:lvlJc w:val="left"/>
+      <w:pPr>
+        <w:ind w:left="5040" w:hanging="360"/>
+      </w:pPr>
+    </w:lvl>
+    <w:lvl w:ilvl="7" w:tplc="04090019" w:tentative="1">
+      <w:start w:val="1"/>
+      <w:numFmt w:val="lowerLetter"/>
+      <w:lvlText w:val="%8."/>
+      <w:lvlJc w:val="left"/>
+      <w:pPr>
+        <w:ind w:left="5760" w:hanging="360"/>
+      </w:pPr>
+    </w:lvl>
+    <w:lvl w:ilvl="8" w:tplc="0409001B" w:tentative="1">
+      <w:start w:val="1"/>
+      <w:numFmt w:val="lowerRoman"/>
+      <w:lvlText w:val="%9."/>
+      <w:lvlJc w:val="right"/>
+      <w:pPr>
+        <w:ind w:left="6480" w:hanging="180"/>
+      </w:pPr>
+    </w:lvl>
+  </w:abstractNum>
+  <w:abstractNum w:abstractNumId="6" w15:restartNumberingAfterBreak="0">
+    <w:nsid w:val="6B9B6724"/>
+    <w:multiLevelType w:val="hybridMultilevel"/>
+    <w:tmpl w:val="5D32BFCE"/>
+    <w:lvl w:ilvl="0" w:tplc="7076EA26">
+      <w:start w:val="1"/>
+      <w:numFmt w:val="decimal"/>
+      <w:lvlText w:val="%1."/>
+      <w:lvlJc w:val="left"/>
+      <w:pPr>
+        <w:ind w:left="1080" w:hanging="360"/>
+      </w:pPr>
+      <w:rPr>
+        <w:rFonts w:hint="default"/>
+      </w:rPr>
+    </w:lvl>
+    <w:lvl w:ilvl="1" w:tplc="04090019" w:tentative="1">
+      <w:start w:val="1"/>
+      <w:numFmt w:val="lowerLetter"/>
+      <w:lvlText w:val="%2."/>
+      <w:lvlJc w:val="left"/>
+      <w:pPr>
+        <w:ind w:left="1800" w:hanging="360"/>
+      </w:pPr>
+    </w:lvl>
+    <w:lvl w:ilvl="2" w:tplc="0409001B" w:tentative="1">
+      <w:start w:val="1"/>
+      <w:numFmt w:val="lowerRoman"/>
+      <w:lvlText w:val="%3."/>
+      <w:lvlJc w:val="right"/>
+      <w:pPr>
+        <w:ind w:left="2520" w:hanging="180"/>
+      </w:pPr>
+    </w:lvl>
+    <w:lvl w:ilvl="3" w:tplc="0409000F" w:tentative="1">
+      <w:start w:val="1"/>
+      <w:numFmt w:val="decimal"/>
+      <w:lvlText w:val="%4."/>
+      <w:lvlJc w:val="left"/>
+      <w:pPr>
+        <w:ind w:left="3240" w:hanging="360"/>
+      </w:pPr>
+    </w:lvl>
+    <w:lvl w:ilvl="4" w:tplc="04090019" w:tentative="1">
+      <w:start w:val="1"/>
+      <w:numFmt w:val="lowerLetter"/>
+      <w:lvlText w:val="%5."/>
+      <w:lvlJc w:val="left"/>
+      <w:pPr>
+        <w:ind w:left="3960" w:hanging="360"/>
+      </w:pPr>
+    </w:lvl>
+    <w:lvl w:ilvl="5" w:tplc="0409001B" w:tentative="1">
+      <w:start w:val="1"/>
+      <w:numFmt w:val="lowerRoman"/>
+      <w:lvlText w:val="%6."/>
+      <w:lvlJc w:val="right"/>
+      <w:pPr>
+        <w:ind w:left="4680" w:hanging="180"/>
+      </w:pPr>
+    </w:lvl>
+    <w:lvl w:ilvl="6" w:tplc="0409000F" w:tentative="1">
+      <w:start w:val="1"/>
+      <w:numFmt w:val="decimal"/>
+      <w:lvlText w:val="%7."/>
+      <w:lvlJc w:val="left"/>
+      <w:pPr>
+        <w:ind w:left="5400" w:hanging="360"/>
+      </w:pPr>
+    </w:lvl>
+    <w:lvl w:ilvl="7" w:tplc="04090019" w:tentative="1">
+      <w:start w:val="1"/>
+      <w:numFmt w:val="lowerLetter"/>
+      <w:lvlText w:val="%8."/>
+      <w:lvlJc w:val="left"/>
+      <w:pPr>
+        <w:ind w:left="6120" w:hanging="360"/>
+      </w:pPr>
+    </w:lvl>
+    <w:lvl w:ilvl="8" w:tplc="0409001B" w:tentative="1">
+      <w:start w:val="1"/>
+      <w:numFmt w:val="lowerRoman"/>
+      <w:lvlText w:val="%9."/>
+      <w:lvlJc w:val="right"/>
+      <w:pPr>
+        <w:ind w:left="6840" w:hanging="180"/>
+      </w:pPr>
+    </w:lvl>
+  </w:abstractNum>
   <w:num w:numId="1" w16cid:durableId="665128863">
     <w:abstractNumId w:val="0"/>
   </w:num>
@@ -1582,6 +2586,15 @@
   </w:num>
   <w:num w:numId="4" w16cid:durableId="1420255937">
     <w:abstractNumId w:val="1"/>
+  </w:num>
+  <w:num w:numId="5" w16cid:durableId="1405226395">
+    <w:abstractNumId w:val="6"/>
+  </w:num>
+  <w:num w:numId="6" w16cid:durableId="1954243932">
+    <w:abstractNumId w:val="4"/>
+  </w:num>
+  <w:num w:numId="7" w16cid:durableId="2088451901">
+    <w:abstractNumId w:val="5"/>
   </w:num>
 </w:numbering>
 </file>
@@ -1986,7 +2999,7 @@
   <w:style w:type="paragraph" w:default="1" w:styleId="Normal">
     <w:name w:val="Normal"/>
     <w:qFormat/>
-    <w:rsid w:val="00C023D2"/>
+    <w:rsid w:val="00D522FB"/>
   </w:style>
   <w:style w:type="character" w:default="1" w:styleId="DefaultParagraphFont">
     <w:name w:val="Default Paragraph Font"/>

</xml_diff>

<commit_message>
v0.4.2 - Backend Done- left: Error Pages
</commit_message>
<xml_diff>
--- a/Documentation/TransferVillage.docx
+++ b/Documentation/TransferVillage.docx
@@ -155,7 +155,7 @@
           <w:sz w:val="36"/>
           <w:szCs w:val="36"/>
         </w:rPr>
-        <w:t>Reference</w:t>
+        <w:t>Future Scope</w:t>
       </w:r>
     </w:p>
     <w:p>
@@ -165,6 +165,7 @@
           <w:ilvl w:val="0"/>
           <w:numId w:val="7"/>
         </w:numPr>
+        <w:jc w:val="both"/>
         <w:rPr>
           <w:rFonts w:ascii="Verdana" w:hAnsi="Verdana"/>
           <w:b/>
@@ -181,21 +182,16 @@
           <w:sz w:val="36"/>
           <w:szCs w:val="36"/>
         </w:rPr>
-        <w:br w:type="page"/>
-      </w:r>
-    </w:p>
-    <w:p>
-      <w:pPr>
-        <w:jc w:val="both"/>
-        <w:rPr>
-          <w:rFonts w:ascii="Verdana" w:hAnsi="Verdana"/>
-          <w:b/>
-          <w:bCs/>
-          <w:sz w:val="24"/>
-          <w:szCs w:val="24"/>
-        </w:rPr>
-      </w:pPr>
-      <w:r>
+        <w:t>Reference</w:t>
+      </w:r>
+    </w:p>
+    <w:p>
+      <w:pPr>
+        <w:pStyle w:val="ListParagraph"/>
+        <w:numPr>
+          <w:ilvl w:val="0"/>
+          <w:numId w:val="7"/>
+        </w:numPr>
         <w:rPr>
           <w:rFonts w:ascii="Verdana" w:hAnsi="Verdana"/>
           <w:b/>
@@ -203,6 +199,37 @@
           <w:sz w:val="36"/>
           <w:szCs w:val="36"/>
         </w:rPr>
+      </w:pPr>
+      <w:r>
+        <w:rPr>
+          <w:rFonts w:ascii="Verdana" w:hAnsi="Verdana"/>
+          <w:b/>
+          <w:bCs/>
+          <w:sz w:val="36"/>
+          <w:szCs w:val="36"/>
+        </w:rPr>
+        <w:br w:type="page"/>
+      </w:r>
+    </w:p>
+    <w:p>
+      <w:pPr>
+        <w:jc w:val="both"/>
+        <w:rPr>
+          <w:rFonts w:ascii="Verdana" w:hAnsi="Verdana"/>
+          <w:b/>
+          <w:bCs/>
+          <w:sz w:val="24"/>
+          <w:szCs w:val="24"/>
+        </w:rPr>
+      </w:pPr>
+      <w:r>
+        <w:rPr>
+          <w:rFonts w:ascii="Verdana" w:hAnsi="Verdana"/>
+          <w:b/>
+          <w:bCs/>
+          <w:sz w:val="36"/>
+          <w:szCs w:val="36"/>
+        </w:rPr>
         <w:lastRenderedPageBreak/>
         <w:t>Problem statement:</w:t>
       </w:r>
@@ -286,25 +313,7 @@
           <w:sz w:val="24"/>
           <w:szCs w:val="24"/>
         </w:rPr>
-        <w:t xml:space="preserve"> As there </w:t>
-      </w:r>
-      <w:proofErr w:type="gramStart"/>
-      <w:r>
-        <w:rPr>
-          <w:rFonts w:ascii="Verdana" w:hAnsi="Verdana"/>
-          <w:sz w:val="24"/>
-          <w:szCs w:val="24"/>
-        </w:rPr>
-        <w:t>are</w:t>
-      </w:r>
-      <w:proofErr w:type="gramEnd"/>
-      <w:r>
-        <w:rPr>
-          <w:rFonts w:ascii="Verdana" w:hAnsi="Verdana"/>
-          <w:sz w:val="24"/>
-          <w:szCs w:val="24"/>
-        </w:rPr>
-        <w:t xml:space="preserve"> a lot of data, the data needs to be shared for any business purpose. But the main problem while sharing </w:t>
+        <w:t xml:space="preserve"> As there are a lot of data, the data needs to be shared for any business purpose. But the main problem while sharing </w:t>
       </w:r>
       <w:r>
         <w:rPr>
@@ -1594,18 +1603,31 @@
           <w:rFonts w:ascii="Verdana" w:hAnsi="Verdana"/>
           <w:b/>
           <w:bCs/>
-          <w:sz w:val="24"/>
-          <w:szCs w:val="24"/>
-        </w:rPr>
-      </w:pPr>
-      <w:r>
-        <w:rPr>
-          <w:rFonts w:ascii="Verdana" w:hAnsi="Verdana"/>
-          <w:b/>
-          <w:bCs/>
           <w:sz w:val="36"/>
           <w:szCs w:val="36"/>
         </w:rPr>
+      </w:pPr>
+    </w:p>
+    <w:p>
+      <w:pPr>
+        <w:jc w:val="both"/>
+        <w:rPr>
+          <w:rFonts w:ascii="Verdana" w:hAnsi="Verdana"/>
+          <w:b/>
+          <w:bCs/>
+          <w:sz w:val="24"/>
+          <w:szCs w:val="24"/>
+        </w:rPr>
+      </w:pPr>
+      <w:r>
+        <w:rPr>
+          <w:rFonts w:ascii="Verdana" w:hAnsi="Verdana"/>
+          <w:b/>
+          <w:bCs/>
+          <w:sz w:val="36"/>
+          <w:szCs w:val="36"/>
+        </w:rPr>
+        <w:lastRenderedPageBreak/>
         <w:t>Working</w:t>
       </w:r>
       <w:r>
@@ -1639,7 +1661,6 @@
           <w:sz w:val="24"/>
           <w:szCs w:val="24"/>
         </w:rPr>
-        <w:lastRenderedPageBreak/>
         <w:t>The new user will register and login on to the website.</w:t>
       </w:r>
     </w:p>
@@ -1729,6 +1750,205 @@
           <w:bCs/>
           <w:sz w:val="24"/>
           <w:szCs w:val="24"/>
+        </w:rPr>
+      </w:pPr>
+    </w:p>
+    <w:p>
+      <w:pPr>
+        <w:jc w:val="both"/>
+        <w:rPr>
+          <w:rFonts w:ascii="Verdana" w:hAnsi="Verdana"/>
+          <w:b/>
+          <w:bCs/>
+          <w:sz w:val="24"/>
+          <w:szCs w:val="24"/>
+        </w:rPr>
+      </w:pPr>
+      <w:r>
+        <w:rPr>
+          <w:rFonts w:ascii="Verdana" w:hAnsi="Verdana"/>
+          <w:b/>
+          <w:bCs/>
+          <w:sz w:val="36"/>
+          <w:szCs w:val="36"/>
+        </w:rPr>
+        <w:t>Future Scope:</w:t>
+      </w:r>
+    </w:p>
+    <w:p>
+      <w:pPr>
+        <w:pStyle w:val="ListParagraph"/>
+        <w:numPr>
+          <w:ilvl w:val="0"/>
+          <w:numId w:val="8"/>
+        </w:numPr>
+        <w:jc w:val="both"/>
+        <w:rPr>
+          <w:rFonts w:ascii="Verdana" w:hAnsi="Verdana"/>
+          <w:sz w:val="24"/>
+          <w:szCs w:val="24"/>
+        </w:rPr>
+      </w:pPr>
+      <w:r>
+        <w:rPr>
+          <w:rFonts w:ascii="Verdana" w:hAnsi="Verdana"/>
+          <w:sz w:val="24"/>
+          <w:szCs w:val="24"/>
+        </w:rPr>
+        <w:t>Delete multiple files at once.</w:t>
+      </w:r>
+    </w:p>
+    <w:p>
+      <w:pPr>
+        <w:pStyle w:val="ListParagraph"/>
+        <w:numPr>
+          <w:ilvl w:val="0"/>
+          <w:numId w:val="8"/>
+        </w:numPr>
+        <w:jc w:val="both"/>
+        <w:rPr>
+          <w:rFonts w:ascii="Verdana" w:hAnsi="Verdana"/>
+          <w:sz w:val="24"/>
+          <w:szCs w:val="24"/>
+        </w:rPr>
+      </w:pPr>
+      <w:r>
+        <w:rPr>
+          <w:rFonts w:ascii="Verdana" w:hAnsi="Verdana"/>
+          <w:sz w:val="24"/>
+          <w:szCs w:val="24"/>
+        </w:rPr>
+        <w:t xml:space="preserve">Change </w:t>
+      </w:r>
+      <w:r>
+        <w:rPr>
+          <w:rFonts w:ascii="Verdana" w:hAnsi="Verdana"/>
+          <w:sz w:val="24"/>
+          <w:szCs w:val="24"/>
+        </w:rPr>
+        <w:t xml:space="preserve">the </w:t>
+      </w:r>
+      <w:r>
+        <w:rPr>
+          <w:rFonts w:ascii="Verdana" w:hAnsi="Verdana"/>
+          <w:sz w:val="24"/>
+          <w:szCs w:val="24"/>
+        </w:rPr>
+        <w:t xml:space="preserve">UI </w:t>
+      </w:r>
+      <w:r>
+        <w:rPr>
+          <w:rFonts w:ascii="Verdana" w:hAnsi="Verdana"/>
+          <w:sz w:val="24"/>
+          <w:szCs w:val="24"/>
+        </w:rPr>
+        <w:t xml:space="preserve">of </w:t>
+      </w:r>
+      <w:r>
+        <w:rPr>
+          <w:rFonts w:ascii="Verdana" w:hAnsi="Verdana"/>
+          <w:sz w:val="24"/>
+          <w:szCs w:val="24"/>
+        </w:rPr>
+        <w:t>the d</w:t>
+      </w:r>
+      <w:r>
+        <w:rPr>
+          <w:rFonts w:ascii="Verdana" w:hAnsi="Verdana"/>
+          <w:sz w:val="24"/>
+          <w:szCs w:val="24"/>
+        </w:rPr>
+        <w:t xml:space="preserve">ashboard page </w:t>
+      </w:r>
+      <w:r>
+        <w:rPr>
+          <w:rFonts w:ascii="Verdana" w:hAnsi="Verdana"/>
+          <w:sz w:val="24"/>
+          <w:szCs w:val="24"/>
+        </w:rPr>
+        <w:t xml:space="preserve">by adding Windows </w:t>
+      </w:r>
+      <w:r>
+        <w:rPr>
+          <w:rFonts w:ascii="Verdana" w:hAnsi="Verdana"/>
+          <w:sz w:val="24"/>
+          <w:szCs w:val="24"/>
+        </w:rPr>
+        <w:t>fi</w:t>
+      </w:r>
+      <w:r>
+        <w:rPr>
+          <w:rFonts w:ascii="Verdana" w:hAnsi="Verdana"/>
+          <w:sz w:val="24"/>
+          <w:szCs w:val="24"/>
+        </w:rPr>
+        <w:t xml:space="preserve">les and </w:t>
+      </w:r>
+      <w:r>
+        <w:rPr>
+          <w:rFonts w:ascii="Verdana" w:hAnsi="Verdana"/>
+          <w:sz w:val="24"/>
+          <w:szCs w:val="24"/>
+        </w:rPr>
+        <w:t>folder</w:t>
+      </w:r>
+      <w:r>
+        <w:rPr>
+          <w:rFonts w:ascii="Verdana" w:hAnsi="Verdana"/>
+          <w:sz w:val="24"/>
+          <w:szCs w:val="24"/>
+        </w:rPr>
+        <w:t xml:space="preserve"> structure</w:t>
+      </w:r>
+      <w:r>
+        <w:rPr>
+          <w:rFonts w:ascii="Verdana" w:hAnsi="Verdana"/>
+          <w:sz w:val="24"/>
+          <w:szCs w:val="24"/>
+        </w:rPr>
+        <w:t xml:space="preserve"> </w:t>
+      </w:r>
+      <w:r>
+        <w:rPr>
+          <w:rFonts w:ascii="Verdana" w:hAnsi="Verdana"/>
+          <w:sz w:val="24"/>
+          <w:szCs w:val="24"/>
+        </w:rPr>
+        <w:t>GUI.</w:t>
+      </w:r>
+    </w:p>
+    <w:p>
+      <w:pPr>
+        <w:pStyle w:val="ListParagraph"/>
+        <w:numPr>
+          <w:ilvl w:val="0"/>
+          <w:numId w:val="8"/>
+        </w:numPr>
+        <w:jc w:val="both"/>
+        <w:rPr>
+          <w:rFonts w:ascii="Verdana" w:hAnsi="Verdana"/>
+          <w:sz w:val="24"/>
+          <w:szCs w:val="24"/>
+        </w:rPr>
+      </w:pPr>
+      <w:r>
+        <w:rPr>
+          <w:rFonts w:ascii="Verdana" w:hAnsi="Verdana"/>
+          <w:sz w:val="24"/>
+          <w:szCs w:val="24"/>
+        </w:rPr>
+        <w:t>Convert any file type to any-other file type.</w:t>
+      </w:r>
+    </w:p>
+    <w:p>
+      <w:pPr>
+        <w:jc w:val="both"/>
+        <w:rPr>
+          <w:rFonts w:ascii="Verdana" w:hAnsi="Verdana"/>
+          <w:b/>
+          <w:bCs/>
+          <w:sz w:val="36"/>
+          <w:szCs w:val="36"/>
         </w:rPr>
       </w:pPr>
     </w:p>
@@ -2129,6 +2349,95 @@
     </w:lvl>
   </w:abstractNum>
   <w:abstractNum w:abstractNumId="2" w15:restartNumberingAfterBreak="0">
+    <w:nsid w:val="224326C3"/>
+    <w:multiLevelType w:val="hybridMultilevel"/>
+    <w:tmpl w:val="49AA5B44"/>
+    <w:lvl w:ilvl="0" w:tplc="0409000F">
+      <w:start w:val="1"/>
+      <w:numFmt w:val="decimal"/>
+      <w:lvlText w:val="%1."/>
+      <w:lvlJc w:val="left"/>
+      <w:pPr>
+        <w:ind w:left="720" w:hanging="360"/>
+      </w:pPr>
+      <w:rPr>
+        <w:rFonts w:hint="default"/>
+      </w:rPr>
+    </w:lvl>
+    <w:lvl w:ilvl="1" w:tplc="04090019" w:tentative="1">
+      <w:start w:val="1"/>
+      <w:numFmt w:val="lowerLetter"/>
+      <w:lvlText w:val="%2."/>
+      <w:lvlJc w:val="left"/>
+      <w:pPr>
+        <w:ind w:left="1440" w:hanging="360"/>
+      </w:pPr>
+    </w:lvl>
+    <w:lvl w:ilvl="2" w:tplc="0409001B" w:tentative="1">
+      <w:start w:val="1"/>
+      <w:numFmt w:val="lowerRoman"/>
+      <w:lvlText w:val="%3."/>
+      <w:lvlJc w:val="right"/>
+      <w:pPr>
+        <w:ind w:left="2160" w:hanging="180"/>
+      </w:pPr>
+    </w:lvl>
+    <w:lvl w:ilvl="3" w:tplc="0409000F" w:tentative="1">
+      <w:start w:val="1"/>
+      <w:numFmt w:val="decimal"/>
+      <w:lvlText w:val="%4."/>
+      <w:lvlJc w:val="left"/>
+      <w:pPr>
+        <w:ind w:left="2880" w:hanging="360"/>
+      </w:pPr>
+    </w:lvl>
+    <w:lvl w:ilvl="4" w:tplc="04090019" w:tentative="1">
+      <w:start w:val="1"/>
+      <w:numFmt w:val="lowerLetter"/>
+      <w:lvlText w:val="%5."/>
+      <w:lvlJc w:val="left"/>
+      <w:pPr>
+        <w:ind w:left="3600" w:hanging="360"/>
+      </w:pPr>
+    </w:lvl>
+    <w:lvl w:ilvl="5" w:tplc="0409001B" w:tentative="1">
+      <w:start w:val="1"/>
+      <w:numFmt w:val="lowerRoman"/>
+      <w:lvlText w:val="%6."/>
+      <w:lvlJc w:val="right"/>
+      <w:pPr>
+        <w:ind w:left="4320" w:hanging="180"/>
+      </w:pPr>
+    </w:lvl>
+    <w:lvl w:ilvl="6" w:tplc="0409000F" w:tentative="1">
+      <w:start w:val="1"/>
+      <w:numFmt w:val="decimal"/>
+      <w:lvlText w:val="%7."/>
+      <w:lvlJc w:val="left"/>
+      <w:pPr>
+        <w:ind w:left="5040" w:hanging="360"/>
+      </w:pPr>
+    </w:lvl>
+    <w:lvl w:ilvl="7" w:tplc="04090019" w:tentative="1">
+      <w:start w:val="1"/>
+      <w:numFmt w:val="lowerLetter"/>
+      <w:lvlText w:val="%8."/>
+      <w:lvlJc w:val="left"/>
+      <w:pPr>
+        <w:ind w:left="5760" w:hanging="360"/>
+      </w:pPr>
+    </w:lvl>
+    <w:lvl w:ilvl="8" w:tplc="0409001B" w:tentative="1">
+      <w:start w:val="1"/>
+      <w:numFmt w:val="lowerRoman"/>
+      <w:lvlText w:val="%9."/>
+      <w:lvlJc w:val="right"/>
+      <w:pPr>
+        <w:ind w:left="6480" w:hanging="180"/>
+      </w:pPr>
+    </w:lvl>
+  </w:abstractNum>
+  <w:abstractNum w:abstractNumId="3" w15:restartNumberingAfterBreak="0">
     <w:nsid w:val="3A2029A4"/>
     <w:multiLevelType w:val="hybridMultilevel"/>
     <w:tmpl w:val="AAB8C102"/>
@@ -2219,7 +2528,7 @@
       </w:pPr>
     </w:lvl>
   </w:abstractNum>
-  <w:abstractNum w:abstractNumId="3" w15:restartNumberingAfterBreak="0">
+  <w:abstractNum w:abstractNumId="4" w15:restartNumberingAfterBreak="0">
     <w:nsid w:val="41B921FE"/>
     <w:multiLevelType w:val="hybridMultilevel"/>
     <w:tmpl w:val="F78E96EC"/>
@@ -2308,7 +2617,7 @@
       </w:pPr>
     </w:lvl>
   </w:abstractNum>
-  <w:abstractNum w:abstractNumId="4" w15:restartNumberingAfterBreak="0">
+  <w:abstractNum w:abstractNumId="5" w15:restartNumberingAfterBreak="0">
     <w:nsid w:val="4B4B37AB"/>
     <w:multiLevelType w:val="hybridMultilevel"/>
     <w:tmpl w:val="80687392"/>
@@ -2397,7 +2706,7 @@
       </w:pPr>
     </w:lvl>
   </w:abstractNum>
-  <w:abstractNum w:abstractNumId="5" w15:restartNumberingAfterBreak="0">
+  <w:abstractNum w:abstractNumId="6" w15:restartNumberingAfterBreak="0">
     <w:nsid w:val="68170624"/>
     <w:multiLevelType w:val="hybridMultilevel"/>
     <w:tmpl w:val="BE7AD8D4"/>
@@ -2486,7 +2795,7 @@
       </w:pPr>
     </w:lvl>
   </w:abstractNum>
-  <w:abstractNum w:abstractNumId="6" w15:restartNumberingAfterBreak="0">
+  <w:abstractNum w:abstractNumId="7" w15:restartNumberingAfterBreak="0">
     <w:nsid w:val="6B9B6724"/>
     <w:multiLevelType w:val="hybridMultilevel"/>
     <w:tmpl w:val="5D32BFCE"/>
@@ -2579,22 +2888,25 @@
     <w:abstractNumId w:val="0"/>
   </w:num>
   <w:num w:numId="2" w16cid:durableId="1997491468">
-    <w:abstractNumId w:val="3"/>
+    <w:abstractNumId w:val="4"/>
   </w:num>
   <w:num w:numId="3" w16cid:durableId="1253928810">
-    <w:abstractNumId w:val="2"/>
+    <w:abstractNumId w:val="3"/>
   </w:num>
   <w:num w:numId="4" w16cid:durableId="1420255937">
     <w:abstractNumId w:val="1"/>
   </w:num>
   <w:num w:numId="5" w16cid:durableId="1405226395">
+    <w:abstractNumId w:val="7"/>
+  </w:num>
+  <w:num w:numId="6" w16cid:durableId="1954243932">
+    <w:abstractNumId w:val="5"/>
+  </w:num>
+  <w:num w:numId="7" w16cid:durableId="2088451901">
     <w:abstractNumId w:val="6"/>
   </w:num>
-  <w:num w:numId="6" w16cid:durableId="1954243932">
-    <w:abstractNumId w:val="4"/>
-  </w:num>
-  <w:num w:numId="7" w16cid:durableId="2088451901">
-    <w:abstractNumId w:val="5"/>
+  <w:num w:numId="8" w16cid:durableId="1378042017">
+    <w:abstractNumId w:val="2"/>
   </w:num>
 </w:numbering>
 </file>

</xml_diff>